<commit_message>
Summary and reports #2
</commit_message>
<xml_diff>
--- a/Documentation/UI_Testing/Tests.docx
+++ b/Documentation/UI_Testing/Tests.docx
@@ -119,15 +119,7 @@
           <w:sz w:val="28"/>
           <w:szCs w:val="28"/>
         </w:rPr>
-        <w:t xml:space="preserve">–   </w:t>
-      </w:r>
-      <w:r>
-        <w:rPr>
-          <w:b/>
-          <w:sz w:val="28"/>
-          <w:szCs w:val="28"/>
-        </w:rPr>
-        <w:t>14</w:t>
+        <w:t>–   14</w:t>
       </w:r>
       <w:r>
         <w:rPr>
@@ -575,31 +567,7 @@
           <w:sz w:val="28"/>
           <w:szCs w:val="28"/>
         </w:rPr>
-        <w:t xml:space="preserve">  </w:t>
-      </w:r>
-      <w:r>
-        <w:rPr>
-          <w:b/>
-          <w:sz w:val="28"/>
-          <w:szCs w:val="28"/>
-        </w:rPr>
-        <w:t>–</w:t>
-      </w:r>
-      <w:r>
-        <w:rPr>
-          <w:b/>
-          <w:sz w:val="28"/>
-          <w:szCs w:val="28"/>
-        </w:rPr>
-        <w:t xml:space="preserve"> </w:t>
-      </w:r>
-      <w:r>
-        <w:rPr>
-          <w:b/>
-          <w:sz w:val="28"/>
-          <w:szCs w:val="28"/>
-        </w:rPr>
-        <w:t xml:space="preserve">  </w:t>
+        <w:t xml:space="preserve">  –   </w:t>
       </w:r>
       <w:r>
         <w:rPr>
@@ -2852,7 +2820,42 @@
           <w:sz w:val="28"/>
           <w:szCs w:val="28"/>
         </w:rPr>
-        <w:t>‘About products and suppliers’</w:t>
+        <w:t xml:space="preserve">‘About products and suppliers’ </w:t>
+      </w:r>
+      <w:r>
+        <w:rPr>
+          <w:sz w:val="28"/>
+          <w:szCs w:val="28"/>
+        </w:rPr>
+        <w:t>section existence</w:t>
+      </w:r>
+    </w:p>
+    <w:p>
+      <w:pPr>
+        <w:pStyle w:val="ListParagraph"/>
+        <w:numPr>
+          <w:ilvl w:val="1"/>
+          <w:numId w:val="1"/>
+        </w:numPr>
+        <w:rPr>
+          <w:sz w:val="28"/>
+          <w:szCs w:val="28"/>
+        </w:rPr>
+      </w:pPr>
+      <w:r>
+        <w:rPr>
+          <w:b/>
+          <w:sz w:val="28"/>
+          <w:szCs w:val="28"/>
+        </w:rPr>
+        <w:t>Test 9:</w:t>
+      </w:r>
+      <w:r>
+        <w:rPr>
+          <w:sz w:val="28"/>
+          <w:szCs w:val="28"/>
+        </w:rPr>
+        <w:t xml:space="preserve">  </w:t>
       </w:r>
       <w:r>
         <w:rPr>
@@ -2860,58 +2863,7 @@
           <w:sz w:val="28"/>
           <w:szCs w:val="28"/>
         </w:rPr>
-        <w:t xml:space="preserve"> </w:t>
-      </w:r>
-      <w:r>
-        <w:rPr>
-          <w:sz w:val="28"/>
-          <w:szCs w:val="28"/>
-        </w:rPr>
-        <w:t>section existence</w:t>
-      </w:r>
-    </w:p>
-    <w:p>
-      <w:pPr>
-        <w:pStyle w:val="ListParagraph"/>
-        <w:numPr>
-          <w:ilvl w:val="1"/>
-          <w:numId w:val="1"/>
-        </w:numPr>
-        <w:rPr>
-          <w:sz w:val="28"/>
-          <w:szCs w:val="28"/>
-        </w:rPr>
-      </w:pPr>
-      <w:r>
-        <w:rPr>
-          <w:b/>
-          <w:sz w:val="28"/>
-          <w:szCs w:val="28"/>
-        </w:rPr>
-        <w:t>Test 9:</w:t>
-      </w:r>
-      <w:r>
-        <w:rPr>
-          <w:sz w:val="28"/>
-          <w:szCs w:val="28"/>
-        </w:rPr>
-        <w:t xml:space="preserve">  </w:t>
-      </w:r>
-      <w:r>
-        <w:rPr>
-          <w:i/>
-          <w:sz w:val="28"/>
-          <w:szCs w:val="28"/>
-        </w:rPr>
-        <w:t>‘Related products’</w:t>
-      </w:r>
-      <w:r>
-        <w:rPr>
-          <w:i/>
-          <w:sz w:val="28"/>
-          <w:szCs w:val="28"/>
-        </w:rPr>
-        <w:t xml:space="preserve"> </w:t>
+        <w:t xml:space="preserve">‘Related products’ </w:t>
       </w:r>
       <w:r>
         <w:rPr>
@@ -3246,7 +3198,15 @@
           <w:sz w:val="28"/>
           <w:szCs w:val="28"/>
         </w:rPr>
-        <w:t>Product page – 29 tests</w:t>
+        <w:t>Product page – 27</w:t>
+      </w:r>
+      <w:r>
+        <w:rPr>
+          <w:b/>
+          <w:sz w:val="28"/>
+          <w:szCs w:val="28"/>
+        </w:rPr>
+        <w:t xml:space="preserve"> tests</w:t>
       </w:r>
     </w:p>
     <w:p>
@@ -3283,7 +3243,16 @@
           <w:sz w:val="28"/>
           <w:szCs w:val="28"/>
         </w:rPr>
-        <w:t xml:space="preserve">  Product appearance check</w:t>
+        <w:t xml:space="preserve">  Product appearance ch</w:t>
+      </w:r>
+      <w:bookmarkStart w:id="0" w:name="_GoBack"/>
+      <w:bookmarkEnd w:id="0"/>
+      <w:r>
+        <w:rPr>
+          <w:sz w:val="28"/>
+          <w:szCs w:val="28"/>
+        </w:rPr>
+        <w:t>eck</w:t>
       </w:r>
     </w:p>
     <w:p>
@@ -3563,7 +3532,7 @@
           <w:sz w:val="28"/>
           <w:szCs w:val="28"/>
         </w:rPr>
-        <w:t xml:space="preserve">  Product assurance check</w:t>
+        <w:t xml:space="preserve">  Product description check</w:t>
       </w:r>
     </w:p>
     <w:p>
@@ -3591,7 +3560,7 @@
           <w:sz w:val="28"/>
           <w:szCs w:val="28"/>
         </w:rPr>
-        <w:t xml:space="preserve">  Product payments check</w:t>
+        <w:t xml:space="preserve">  Product company profile check</w:t>
       </w:r>
     </w:p>
     <w:p>
@@ -3619,7 +3588,7 @@
           <w:sz w:val="28"/>
           <w:szCs w:val="28"/>
         </w:rPr>
-        <w:t xml:space="preserve">  Product description check</w:t>
+        <w:t xml:space="preserve">  Product buyer reviews check</w:t>
       </w:r>
     </w:p>
     <w:p>
@@ -3647,7 +3616,7 @@
           <w:sz w:val="28"/>
           <w:szCs w:val="28"/>
         </w:rPr>
-        <w:t xml:space="preserve">  Product company profile check</w:t>
+        <w:t xml:space="preserve">  Product feedback form existence</w:t>
       </w:r>
     </w:p>
     <w:p>
@@ -3675,7 +3644,7 @@
           <w:sz w:val="28"/>
           <w:szCs w:val="28"/>
         </w:rPr>
-        <w:t xml:space="preserve">  Product buyer reviews check</w:t>
+        <w:t xml:space="preserve">  Product feedback form elements check</w:t>
       </w:r>
     </w:p>
     <w:p>
@@ -3703,7 +3672,7 @@
           <w:sz w:val="28"/>
           <w:szCs w:val="28"/>
         </w:rPr>
-        <w:t xml:space="preserve">  Product feedback form existence</w:t>
+        <w:t xml:space="preserve">  Product feedback form functionality</w:t>
       </w:r>
     </w:p>
     <w:p>
@@ -3731,7 +3700,7 @@
           <w:sz w:val="28"/>
           <w:szCs w:val="28"/>
         </w:rPr>
-        <w:t xml:space="preserve">  Product feedback form elements check</w:t>
+        <w:t xml:space="preserve">  Total product price check</w:t>
       </w:r>
     </w:p>
     <w:p>
@@ -3759,7 +3728,7 @@
           <w:sz w:val="28"/>
           <w:szCs w:val="28"/>
         </w:rPr>
-        <w:t xml:space="preserve">  Product feedback form functionality</w:t>
+        <w:t xml:space="preserve">  Shipping price check</w:t>
       </w:r>
     </w:p>
     <w:p>
@@ -3787,7 +3756,7 @@
           <w:sz w:val="28"/>
           <w:szCs w:val="28"/>
         </w:rPr>
-        <w:t xml:space="preserve">  Total product price check</w:t>
+        <w:t xml:space="preserve">  Shipping information check</w:t>
       </w:r>
     </w:p>
     <w:p>
@@ -3815,7 +3784,7 @@
           <w:sz w:val="28"/>
           <w:szCs w:val="28"/>
         </w:rPr>
-        <w:t xml:space="preserve">  Shipping price check</w:t>
+        <w:t xml:space="preserve">  Total price check</w:t>
       </w:r>
     </w:p>
     <w:p>
@@ -3843,7 +3812,7 @@
           <w:sz w:val="28"/>
           <w:szCs w:val="28"/>
         </w:rPr>
-        <w:t xml:space="preserve">  Shipping information check</w:t>
+        <w:t xml:space="preserve">  'Order' button check</w:t>
       </w:r>
     </w:p>
     <w:p>
@@ -3871,7 +3840,7 @@
           <w:sz w:val="28"/>
           <w:szCs w:val="28"/>
         </w:rPr>
-        <w:t xml:space="preserve">  Total price check</w:t>
+        <w:t xml:space="preserve">  'Contact' button check</w:t>
       </w:r>
     </w:p>
     <w:p>
@@ -3899,22 +3868,7 @@
           <w:sz w:val="28"/>
           <w:szCs w:val="28"/>
         </w:rPr>
-        <w:t xml:space="preserve">  </w:t>
-      </w:r>
-      <w:r>
-        <w:rPr>
-          <w:i/>
-          <w:sz w:val="28"/>
-          <w:szCs w:val="28"/>
-        </w:rPr>
-        <w:t xml:space="preserve">'Order' </w:t>
-      </w:r>
-      <w:r>
-        <w:rPr>
-          <w:sz w:val="28"/>
-          <w:szCs w:val="28"/>
-        </w:rPr>
-        <w:t>button check</w:t>
+        <w:t xml:space="preserve">  'Call Us' button check</w:t>
       </w:r>
     </w:p>
     <w:p>
@@ -3942,22 +3896,7 @@
           <w:sz w:val="28"/>
           <w:szCs w:val="28"/>
         </w:rPr>
-        <w:t xml:space="preserve">  </w:t>
-      </w:r>
-      <w:r>
-        <w:rPr>
-          <w:i/>
-          <w:sz w:val="28"/>
-          <w:szCs w:val="28"/>
-        </w:rPr>
-        <w:t>'Contact'</w:t>
-      </w:r>
-      <w:r>
-        <w:rPr>
-          <w:sz w:val="28"/>
-          <w:szCs w:val="28"/>
-        </w:rPr>
-        <w:t xml:space="preserve"> button check</w:t>
+        <w:t xml:space="preserve">  'Add to cart' button check</w:t>
       </w:r>
     </w:p>
     <w:p>
@@ -3985,22 +3924,23 @@
           <w:sz w:val="28"/>
           <w:szCs w:val="28"/>
         </w:rPr>
-        <w:t xml:space="preserve">  </w:t>
-      </w:r>
-      <w:r>
-        <w:rPr>
-          <w:i/>
-          <w:sz w:val="28"/>
-          <w:szCs w:val="28"/>
-        </w:rPr>
-        <w:t xml:space="preserve">'Call Us' </w:t>
-      </w:r>
-      <w:r>
-        <w:rPr>
-          <w:sz w:val="28"/>
-          <w:szCs w:val="28"/>
-        </w:rPr>
-        <w:t>button check</w:t>
+        <w:t xml:space="preserve">  '</w:t>
+      </w:r>
+      <w:proofErr w:type="spellStart"/>
+      <w:r>
+        <w:rPr>
+          <w:sz w:val="28"/>
+          <w:szCs w:val="28"/>
+        </w:rPr>
+        <w:t>Favourite</w:t>
+      </w:r>
+      <w:proofErr w:type="spellEnd"/>
+      <w:r>
+        <w:rPr>
+          <w:sz w:val="28"/>
+          <w:szCs w:val="28"/>
+        </w:rPr>
+        <w:t>' button check</w:t>
       </w:r>
     </w:p>
     <w:p>
@@ -4028,125 +3968,6 @@
           <w:sz w:val="28"/>
           <w:szCs w:val="28"/>
         </w:rPr>
-        <w:t xml:space="preserve">  </w:t>
-      </w:r>
-      <w:r>
-        <w:rPr>
-          <w:i/>
-          <w:sz w:val="28"/>
-          <w:szCs w:val="28"/>
-        </w:rPr>
-        <w:t xml:space="preserve">'Add to cart' </w:t>
-      </w:r>
-      <w:r>
-        <w:rPr>
-          <w:sz w:val="28"/>
-          <w:szCs w:val="28"/>
-        </w:rPr>
-        <w:t>button check</w:t>
-      </w:r>
-    </w:p>
-    <w:p>
-      <w:pPr>
-        <w:pStyle w:val="ListParagraph"/>
-        <w:numPr>
-          <w:ilvl w:val="1"/>
-          <w:numId w:val="1"/>
-        </w:numPr>
-        <w:rPr>
-          <w:sz w:val="28"/>
-          <w:szCs w:val="28"/>
-        </w:rPr>
-      </w:pPr>
-      <w:r>
-        <w:rPr>
-          <w:b/>
-          <w:sz w:val="28"/>
-          <w:szCs w:val="28"/>
-        </w:rPr>
-        <w:t>Test</w:t>
-      </w:r>
-      <w:r>
-        <w:rPr>
-          <w:sz w:val="28"/>
-          <w:szCs w:val="28"/>
-        </w:rPr>
-        <w:t xml:space="preserve"> </w:t>
-      </w:r>
-      <w:r>
-        <w:rPr>
-          <w:b/>
-          <w:sz w:val="28"/>
-          <w:szCs w:val="28"/>
-        </w:rPr>
-        <w:t>27:</w:t>
-      </w:r>
-      <w:r>
-        <w:rPr>
-          <w:sz w:val="28"/>
-          <w:szCs w:val="28"/>
-        </w:rPr>
-        <w:t xml:space="preserve">  </w:t>
-      </w:r>
-      <w:r>
-        <w:rPr>
-          <w:i/>
-          <w:sz w:val="28"/>
-          <w:szCs w:val="28"/>
-        </w:rPr>
-        <w:t>'</w:t>
-      </w:r>
-      <w:proofErr w:type="spellStart"/>
-      <w:r>
-        <w:rPr>
-          <w:i/>
-          <w:sz w:val="28"/>
-          <w:szCs w:val="28"/>
-        </w:rPr>
-        <w:t>Favourite</w:t>
-      </w:r>
-      <w:proofErr w:type="spellEnd"/>
-      <w:r>
-        <w:rPr>
-          <w:i/>
-          <w:sz w:val="28"/>
-          <w:szCs w:val="28"/>
-        </w:rPr>
-        <w:t xml:space="preserve">' </w:t>
-      </w:r>
-      <w:r>
-        <w:rPr>
-          <w:sz w:val="28"/>
-          <w:szCs w:val="28"/>
-        </w:rPr>
-        <w:t>button check</w:t>
-      </w:r>
-    </w:p>
-    <w:p>
-      <w:pPr>
-        <w:pStyle w:val="ListParagraph"/>
-        <w:numPr>
-          <w:ilvl w:val="1"/>
-          <w:numId w:val="1"/>
-        </w:numPr>
-        <w:rPr>
-          <w:sz w:val="28"/>
-          <w:szCs w:val="28"/>
-        </w:rPr>
-      </w:pPr>
-      <w:r>
-        <w:rPr>
-          <w:b/>
-          <w:sz w:val="28"/>
-          <w:szCs w:val="28"/>
-        </w:rPr>
-        <w:t>Test 28:</w:t>
-      </w:r>
-      <w:r>
-        <w:rPr>
-          <w:sz w:val="28"/>
-          <w:szCs w:val="28"/>
-        </w:rPr>
         <w:t xml:space="preserve">  Recommendations section check</w:t>
       </w:r>
     </w:p>
@@ -4168,7 +3989,7 @@
           <w:sz w:val="28"/>
           <w:szCs w:val="28"/>
         </w:rPr>
-        <w:t>Test 29:</w:t>
+        <w:t>Test 27:</w:t>
       </w:r>
       <w:r>
         <w:rPr>
@@ -4221,6 +4042,16 @@
     <w:p>
       <w:pPr>
         <w:pStyle w:val="ListParagraph"/>
+        <w:ind w:left="1440"/>
+        <w:rPr>
+          <w:sz w:val="28"/>
+          <w:szCs w:val="28"/>
+        </w:rPr>
+      </w:pPr>
+    </w:p>
+    <w:p>
+      <w:pPr>
+        <w:pStyle w:val="ListParagraph"/>
         <w:numPr>
           <w:ilvl w:val="0"/>
           <w:numId w:val="1"/>
@@ -4237,6 +4068,7 @@
           <w:sz w:val="28"/>
           <w:szCs w:val="28"/>
         </w:rPr>
+        <w:lastRenderedPageBreak/>
         <w:t>Help page  –  10 tests</w:t>
       </w:r>
     </w:p>
@@ -4741,17 +4573,15 @@
           <w:sz w:val="40"/>
           <w:szCs w:val="40"/>
         </w:rPr>
-        <w:t xml:space="preserve">TOTAL </w:t>
-      </w:r>
-      <w:bookmarkStart w:id="0" w:name="_GoBack"/>
-      <w:bookmarkEnd w:id="0"/>
+        <w:t xml:space="preserve">TOTAL TESTS: </w:t>
+      </w:r>
       <w:r>
         <w:rPr>
           <w:b/>
           <w:sz w:val="40"/>
           <w:szCs w:val="40"/>
         </w:rPr>
-        <w:t xml:space="preserve">TESTS: </w:t>
+        <w:t xml:space="preserve"> </w:t>
       </w:r>
       <w:r>
         <w:rPr>
@@ -4759,15 +4589,7 @@
           <w:sz w:val="40"/>
           <w:szCs w:val="40"/>
         </w:rPr>
-        <w:t xml:space="preserve"> </w:t>
-      </w:r>
-      <w:r>
-        <w:rPr>
-          <w:b/>
-          <w:sz w:val="40"/>
-          <w:szCs w:val="40"/>
-        </w:rPr>
-        <w:t>110</w:t>
+        <w:t>108</w:t>
       </w:r>
     </w:p>
     <w:sectPr>

</xml_diff>

<commit_message>
Summary and reports #5
</commit_message>
<xml_diff>
--- a/Documentation/UI_Testing/Tests.docx
+++ b/Documentation/UI_Testing/Tests.docx
@@ -2579,7 +2579,15 @@
           <w:sz w:val="28"/>
           <w:szCs w:val="28"/>
         </w:rPr>
-        <w:t>Products List  page –  9 tests</w:t>
+        <w:t xml:space="preserve">Products List </w:t>
+      </w:r>
+      <w:r>
+        <w:rPr>
+          <w:b/>
+          <w:sz w:val="28"/>
+          <w:szCs w:val="28"/>
+        </w:rPr>
+        <w:t>page –  9 tests</w:t>
       </w:r>
     </w:p>
     <w:p>
@@ -2878,8 +2886,8 @@
         <w:pStyle w:val="ListParagraph"/>
         <w:ind w:left="1440"/>
         <w:rPr>
-          <w:sz w:val="28"/>
-          <w:szCs w:val="28"/>
+          <w:sz w:val="32"/>
+          <w:szCs w:val="32"/>
         </w:rPr>
       </w:pPr>
     </w:p>
@@ -2901,13 +2909,844 @@
           <w:sz w:val="28"/>
           <w:szCs w:val="28"/>
         </w:rPr>
-        <w:t>Regional settings – 5 tests</w:t>
-      </w:r>
-    </w:p>
-    <w:p>
-      <w:pPr>
-        <w:pStyle w:val="ListParagraph"/>
-        <w:rPr>
+        <w:t xml:space="preserve">Specific </w:t>
+      </w:r>
+      <w:r>
+        <w:rPr>
+          <w:b/>
+          <w:sz w:val="28"/>
+          <w:szCs w:val="28"/>
+        </w:rPr>
+        <w:t>Product page – 27</w:t>
+      </w:r>
+      <w:r>
+        <w:rPr>
+          <w:b/>
+          <w:sz w:val="28"/>
+          <w:szCs w:val="28"/>
+        </w:rPr>
+        <w:t xml:space="preserve"> tests</w:t>
+      </w:r>
+    </w:p>
+    <w:p>
+      <w:pPr>
+        <w:pStyle w:val="ListParagraph"/>
+        <w:rPr>
+          <w:sz w:val="20"/>
+          <w:szCs w:val="20"/>
+        </w:rPr>
+      </w:pPr>
+    </w:p>
+    <w:p>
+      <w:pPr>
+        <w:pStyle w:val="ListParagraph"/>
+        <w:numPr>
+          <w:ilvl w:val="1"/>
+          <w:numId w:val="1"/>
+        </w:numPr>
+        <w:rPr>
+          <w:sz w:val="28"/>
+          <w:szCs w:val="28"/>
+        </w:rPr>
+      </w:pPr>
+      <w:r>
+        <w:rPr>
+          <w:b/>
+          <w:sz w:val="28"/>
+          <w:szCs w:val="28"/>
+        </w:rPr>
+        <w:t>Test 1:</w:t>
+      </w:r>
+      <w:r>
+        <w:rPr>
+          <w:sz w:val="28"/>
+          <w:szCs w:val="28"/>
+        </w:rPr>
+        <w:t xml:space="preserve">  Product appearance check</w:t>
+      </w:r>
+    </w:p>
+    <w:p>
+      <w:pPr>
+        <w:pStyle w:val="ListParagraph"/>
+        <w:numPr>
+          <w:ilvl w:val="1"/>
+          <w:numId w:val="1"/>
+        </w:numPr>
+        <w:rPr>
+          <w:sz w:val="28"/>
+          <w:szCs w:val="28"/>
+        </w:rPr>
+      </w:pPr>
+      <w:r>
+        <w:rPr>
+          <w:b/>
+          <w:sz w:val="28"/>
+          <w:szCs w:val="28"/>
+        </w:rPr>
+        <w:t>Test 2:</w:t>
+      </w:r>
+      <w:r>
+        <w:rPr>
+          <w:sz w:val="28"/>
+          <w:szCs w:val="28"/>
+        </w:rPr>
+        <w:t xml:space="preserve">  Product image check</w:t>
+      </w:r>
+    </w:p>
+    <w:p>
+      <w:pPr>
+        <w:pStyle w:val="ListParagraph"/>
+        <w:numPr>
+          <w:ilvl w:val="1"/>
+          <w:numId w:val="1"/>
+        </w:numPr>
+        <w:rPr>
+          <w:sz w:val="28"/>
+          <w:szCs w:val="28"/>
+        </w:rPr>
+      </w:pPr>
+      <w:r>
+        <w:rPr>
+          <w:b/>
+          <w:sz w:val="28"/>
+          <w:szCs w:val="28"/>
+        </w:rPr>
+        <w:t>Test 3:</w:t>
+      </w:r>
+      <w:r>
+        <w:rPr>
+          <w:sz w:val="28"/>
+          <w:szCs w:val="28"/>
+        </w:rPr>
+        <w:t xml:space="preserve">  Product image list check</w:t>
+      </w:r>
+    </w:p>
+    <w:p>
+      <w:pPr>
+        <w:pStyle w:val="ListParagraph"/>
+        <w:numPr>
+          <w:ilvl w:val="1"/>
+          <w:numId w:val="1"/>
+        </w:numPr>
+        <w:rPr>
+          <w:sz w:val="28"/>
+          <w:szCs w:val="28"/>
+        </w:rPr>
+      </w:pPr>
+      <w:r>
+        <w:rPr>
+          <w:b/>
+          <w:sz w:val="28"/>
+          <w:szCs w:val="28"/>
+        </w:rPr>
+        <w:t>Test 4:</w:t>
+      </w:r>
+      <w:r>
+        <w:rPr>
+          <w:sz w:val="28"/>
+          <w:szCs w:val="28"/>
+        </w:rPr>
+        <w:t xml:space="preserve">  Product title check</w:t>
+      </w:r>
+    </w:p>
+    <w:p>
+      <w:pPr>
+        <w:pStyle w:val="ListParagraph"/>
+        <w:numPr>
+          <w:ilvl w:val="1"/>
+          <w:numId w:val="1"/>
+        </w:numPr>
+        <w:rPr>
+          <w:sz w:val="28"/>
+          <w:szCs w:val="28"/>
+        </w:rPr>
+      </w:pPr>
+      <w:r>
+        <w:rPr>
+          <w:b/>
+          <w:sz w:val="28"/>
+          <w:szCs w:val="28"/>
+        </w:rPr>
+        <w:t>Test 5:</w:t>
+      </w:r>
+      <w:r>
+        <w:rPr>
+          <w:sz w:val="28"/>
+          <w:szCs w:val="28"/>
+        </w:rPr>
+        <w:t xml:space="preserve">  Product tags check</w:t>
+      </w:r>
+    </w:p>
+    <w:p>
+      <w:pPr>
+        <w:pStyle w:val="ListParagraph"/>
+        <w:numPr>
+          <w:ilvl w:val="1"/>
+          <w:numId w:val="1"/>
+        </w:numPr>
+        <w:rPr>
+          <w:sz w:val="28"/>
+          <w:szCs w:val="28"/>
+        </w:rPr>
+      </w:pPr>
+      <w:r>
+        <w:rPr>
+          <w:b/>
+          <w:sz w:val="28"/>
+          <w:szCs w:val="28"/>
+        </w:rPr>
+        <w:lastRenderedPageBreak/>
+        <w:t>Test 6:</w:t>
+      </w:r>
+      <w:r>
+        <w:rPr>
+          <w:sz w:val="28"/>
+          <w:szCs w:val="28"/>
+        </w:rPr>
+        <w:t xml:space="preserve">  Product overall review check</w:t>
+      </w:r>
+    </w:p>
+    <w:p>
+      <w:pPr>
+        <w:pStyle w:val="ListParagraph"/>
+        <w:numPr>
+          <w:ilvl w:val="1"/>
+          <w:numId w:val="1"/>
+        </w:numPr>
+        <w:rPr>
+          <w:sz w:val="28"/>
+          <w:szCs w:val="28"/>
+        </w:rPr>
+      </w:pPr>
+      <w:r>
+        <w:rPr>
+          <w:b/>
+          <w:sz w:val="28"/>
+          <w:szCs w:val="28"/>
+        </w:rPr>
+        <w:t>Test 7:</w:t>
+      </w:r>
+      <w:r>
+        <w:rPr>
+          <w:sz w:val="28"/>
+          <w:szCs w:val="28"/>
+        </w:rPr>
+        <w:t xml:space="preserve">  Product quantity sold check</w:t>
+      </w:r>
+    </w:p>
+    <w:p>
+      <w:pPr>
+        <w:pStyle w:val="ListParagraph"/>
+        <w:numPr>
+          <w:ilvl w:val="1"/>
+          <w:numId w:val="1"/>
+        </w:numPr>
+        <w:rPr>
+          <w:sz w:val="28"/>
+          <w:szCs w:val="28"/>
+        </w:rPr>
+      </w:pPr>
+      <w:r>
+        <w:rPr>
+          <w:b/>
+          <w:sz w:val="28"/>
+          <w:szCs w:val="28"/>
+        </w:rPr>
+        <w:t>Test 8:</w:t>
+      </w:r>
+      <w:r>
+        <w:rPr>
+          <w:sz w:val="28"/>
+          <w:szCs w:val="28"/>
+        </w:rPr>
+        <w:t xml:space="preserve">  Product price check</w:t>
+      </w:r>
+    </w:p>
+    <w:p>
+      <w:pPr>
+        <w:pStyle w:val="ListParagraph"/>
+        <w:numPr>
+          <w:ilvl w:val="1"/>
+          <w:numId w:val="1"/>
+        </w:numPr>
+        <w:rPr>
+          <w:sz w:val="28"/>
+          <w:szCs w:val="28"/>
+        </w:rPr>
+      </w:pPr>
+      <w:r>
+        <w:rPr>
+          <w:b/>
+          <w:sz w:val="28"/>
+          <w:szCs w:val="28"/>
+        </w:rPr>
+        <w:t>Test 9:</w:t>
+      </w:r>
+      <w:r>
+        <w:rPr>
+          <w:sz w:val="28"/>
+          <w:szCs w:val="28"/>
+        </w:rPr>
+        <w:t xml:space="preserve">  Product minimum order quantity (MOQ) check</w:t>
+      </w:r>
+    </w:p>
+    <w:p>
+      <w:pPr>
+        <w:pStyle w:val="ListParagraph"/>
+        <w:numPr>
+          <w:ilvl w:val="1"/>
+          <w:numId w:val="1"/>
+        </w:numPr>
+        <w:rPr>
+          <w:sz w:val="28"/>
+          <w:szCs w:val="28"/>
+        </w:rPr>
+      </w:pPr>
+      <w:r>
+        <w:rPr>
+          <w:b/>
+          <w:sz w:val="28"/>
+          <w:szCs w:val="28"/>
+        </w:rPr>
+        <w:t>Test 10:</w:t>
+      </w:r>
+      <w:r>
+        <w:rPr>
+          <w:sz w:val="28"/>
+          <w:szCs w:val="28"/>
+        </w:rPr>
+        <w:t xml:space="preserve">  Product quantity check</w:t>
+      </w:r>
+    </w:p>
+    <w:p>
+      <w:pPr>
+        <w:pStyle w:val="ListParagraph"/>
+        <w:numPr>
+          <w:ilvl w:val="1"/>
+          <w:numId w:val="1"/>
+        </w:numPr>
+        <w:rPr>
+          <w:sz w:val="28"/>
+          <w:szCs w:val="28"/>
+        </w:rPr>
+      </w:pPr>
+      <w:r>
+        <w:rPr>
+          <w:b/>
+          <w:sz w:val="28"/>
+          <w:szCs w:val="28"/>
+        </w:rPr>
+        <w:t>Test 11:</w:t>
+      </w:r>
+      <w:r>
+        <w:rPr>
+          <w:sz w:val="28"/>
+          <w:szCs w:val="28"/>
+        </w:rPr>
+        <w:t xml:space="preserve">  Product description check</w:t>
+      </w:r>
+    </w:p>
+    <w:p>
+      <w:pPr>
+        <w:pStyle w:val="ListParagraph"/>
+        <w:numPr>
+          <w:ilvl w:val="1"/>
+          <w:numId w:val="1"/>
+        </w:numPr>
+        <w:rPr>
+          <w:sz w:val="28"/>
+          <w:szCs w:val="28"/>
+        </w:rPr>
+      </w:pPr>
+      <w:r>
+        <w:rPr>
+          <w:b/>
+          <w:sz w:val="28"/>
+          <w:szCs w:val="28"/>
+        </w:rPr>
+        <w:t>Test 12:</w:t>
+      </w:r>
+      <w:r>
+        <w:rPr>
+          <w:sz w:val="28"/>
+          <w:szCs w:val="28"/>
+        </w:rPr>
+        <w:t xml:space="preserve">  Product company profile check</w:t>
+      </w:r>
+    </w:p>
+    <w:p>
+      <w:pPr>
+        <w:pStyle w:val="ListParagraph"/>
+        <w:numPr>
+          <w:ilvl w:val="1"/>
+          <w:numId w:val="1"/>
+        </w:numPr>
+        <w:rPr>
+          <w:sz w:val="28"/>
+          <w:szCs w:val="28"/>
+        </w:rPr>
+      </w:pPr>
+      <w:r>
+        <w:rPr>
+          <w:b/>
+          <w:sz w:val="28"/>
+          <w:szCs w:val="28"/>
+        </w:rPr>
+        <w:t>Test 13:</w:t>
+      </w:r>
+      <w:r>
+        <w:rPr>
+          <w:sz w:val="28"/>
+          <w:szCs w:val="28"/>
+        </w:rPr>
+        <w:t xml:space="preserve">  Product buyer reviews check</w:t>
+      </w:r>
+    </w:p>
+    <w:p>
+      <w:pPr>
+        <w:pStyle w:val="ListParagraph"/>
+        <w:numPr>
+          <w:ilvl w:val="1"/>
+          <w:numId w:val="1"/>
+        </w:numPr>
+        <w:rPr>
+          <w:sz w:val="28"/>
+          <w:szCs w:val="28"/>
+        </w:rPr>
+      </w:pPr>
+      <w:r>
+        <w:rPr>
+          <w:b/>
+          <w:sz w:val="28"/>
+          <w:szCs w:val="28"/>
+        </w:rPr>
+        <w:t>Test 14:</w:t>
+      </w:r>
+      <w:r>
+        <w:rPr>
+          <w:sz w:val="28"/>
+          <w:szCs w:val="28"/>
+        </w:rPr>
+        <w:t xml:space="preserve">  Product feedback form existence</w:t>
+      </w:r>
+    </w:p>
+    <w:p>
+      <w:pPr>
+        <w:pStyle w:val="ListParagraph"/>
+        <w:numPr>
+          <w:ilvl w:val="1"/>
+          <w:numId w:val="1"/>
+        </w:numPr>
+        <w:rPr>
+          <w:sz w:val="28"/>
+          <w:szCs w:val="28"/>
+        </w:rPr>
+      </w:pPr>
+      <w:r>
+        <w:rPr>
+          <w:b/>
+          <w:sz w:val="28"/>
+          <w:szCs w:val="28"/>
+        </w:rPr>
+        <w:t>Test 15:</w:t>
+      </w:r>
+      <w:r>
+        <w:rPr>
+          <w:sz w:val="28"/>
+          <w:szCs w:val="28"/>
+        </w:rPr>
+        <w:t xml:space="preserve">  Product feedback form elements check</w:t>
+      </w:r>
+    </w:p>
+    <w:p>
+      <w:pPr>
+        <w:pStyle w:val="ListParagraph"/>
+        <w:numPr>
+          <w:ilvl w:val="1"/>
+          <w:numId w:val="1"/>
+        </w:numPr>
+        <w:rPr>
+          <w:sz w:val="28"/>
+          <w:szCs w:val="28"/>
+        </w:rPr>
+      </w:pPr>
+      <w:r>
+        <w:rPr>
+          <w:b/>
+          <w:sz w:val="28"/>
+          <w:szCs w:val="28"/>
+        </w:rPr>
+        <w:t>Test 16:</w:t>
+      </w:r>
+      <w:r>
+        <w:rPr>
+          <w:sz w:val="28"/>
+          <w:szCs w:val="28"/>
+        </w:rPr>
+        <w:t xml:space="preserve">  Product feedback form functionality</w:t>
+      </w:r>
+    </w:p>
+    <w:p>
+      <w:pPr>
+        <w:pStyle w:val="ListParagraph"/>
+        <w:numPr>
+          <w:ilvl w:val="1"/>
+          <w:numId w:val="1"/>
+        </w:numPr>
+        <w:rPr>
+          <w:sz w:val="28"/>
+          <w:szCs w:val="28"/>
+        </w:rPr>
+      </w:pPr>
+      <w:r>
+        <w:rPr>
+          <w:b/>
+          <w:sz w:val="28"/>
+          <w:szCs w:val="28"/>
+        </w:rPr>
+        <w:t>Test 17:</w:t>
+      </w:r>
+      <w:r>
+        <w:rPr>
+          <w:sz w:val="28"/>
+          <w:szCs w:val="28"/>
+        </w:rPr>
+        <w:t xml:space="preserve">  Total product price check</w:t>
+      </w:r>
+    </w:p>
+    <w:p>
+      <w:pPr>
+        <w:pStyle w:val="ListParagraph"/>
+        <w:numPr>
+          <w:ilvl w:val="1"/>
+          <w:numId w:val="1"/>
+        </w:numPr>
+        <w:rPr>
+          <w:sz w:val="28"/>
+          <w:szCs w:val="28"/>
+        </w:rPr>
+      </w:pPr>
+      <w:r>
+        <w:rPr>
+          <w:b/>
+          <w:sz w:val="28"/>
+          <w:szCs w:val="28"/>
+        </w:rPr>
+        <w:t>Test 18:</w:t>
+      </w:r>
+      <w:r>
+        <w:rPr>
+          <w:sz w:val="28"/>
+          <w:szCs w:val="28"/>
+        </w:rPr>
+        <w:t xml:space="preserve">  Shipping price check</w:t>
+      </w:r>
+    </w:p>
+    <w:p>
+      <w:pPr>
+        <w:pStyle w:val="ListParagraph"/>
+        <w:numPr>
+          <w:ilvl w:val="1"/>
+          <w:numId w:val="1"/>
+        </w:numPr>
+        <w:rPr>
+          <w:sz w:val="28"/>
+          <w:szCs w:val="28"/>
+        </w:rPr>
+      </w:pPr>
+      <w:r>
+        <w:rPr>
+          <w:b/>
+          <w:sz w:val="28"/>
+          <w:szCs w:val="28"/>
+        </w:rPr>
+        <w:t>Test 19:</w:t>
+      </w:r>
+      <w:r>
+        <w:rPr>
+          <w:sz w:val="28"/>
+          <w:szCs w:val="28"/>
+        </w:rPr>
+        <w:t xml:space="preserve">  Shipping information check</w:t>
+      </w:r>
+    </w:p>
+    <w:p>
+      <w:pPr>
+        <w:pStyle w:val="ListParagraph"/>
+        <w:numPr>
+          <w:ilvl w:val="1"/>
+          <w:numId w:val="1"/>
+        </w:numPr>
+        <w:rPr>
+          <w:sz w:val="28"/>
+          <w:szCs w:val="28"/>
+        </w:rPr>
+      </w:pPr>
+      <w:r>
+        <w:rPr>
+          <w:b/>
+          <w:sz w:val="28"/>
+          <w:szCs w:val="28"/>
+        </w:rPr>
+        <w:t>Test 20:</w:t>
+      </w:r>
+      <w:r>
+        <w:rPr>
+          <w:sz w:val="28"/>
+          <w:szCs w:val="28"/>
+        </w:rPr>
+        <w:t xml:space="preserve">  Total price check</w:t>
+      </w:r>
+    </w:p>
+    <w:p>
+      <w:pPr>
+        <w:pStyle w:val="ListParagraph"/>
+        <w:numPr>
+          <w:ilvl w:val="1"/>
+          <w:numId w:val="1"/>
+        </w:numPr>
+        <w:rPr>
+          <w:sz w:val="28"/>
+          <w:szCs w:val="28"/>
+        </w:rPr>
+      </w:pPr>
+      <w:r>
+        <w:rPr>
+          <w:b/>
+          <w:sz w:val="28"/>
+          <w:szCs w:val="28"/>
+        </w:rPr>
+        <w:t>Test 21:</w:t>
+      </w:r>
+      <w:r>
+        <w:rPr>
+          <w:sz w:val="28"/>
+          <w:szCs w:val="28"/>
+        </w:rPr>
+        <w:t xml:space="preserve">  'Order' button check</w:t>
+      </w:r>
+    </w:p>
+    <w:p>
+      <w:pPr>
+        <w:pStyle w:val="ListParagraph"/>
+        <w:numPr>
+          <w:ilvl w:val="1"/>
+          <w:numId w:val="1"/>
+        </w:numPr>
+        <w:rPr>
+          <w:sz w:val="28"/>
+          <w:szCs w:val="28"/>
+        </w:rPr>
+      </w:pPr>
+      <w:r>
+        <w:rPr>
+          <w:b/>
+          <w:sz w:val="28"/>
+          <w:szCs w:val="28"/>
+        </w:rPr>
+        <w:t>Test 22:</w:t>
+      </w:r>
+      <w:r>
+        <w:rPr>
+          <w:sz w:val="28"/>
+          <w:szCs w:val="28"/>
+        </w:rPr>
+        <w:t xml:space="preserve">  'Contact' button check</w:t>
+      </w:r>
+    </w:p>
+    <w:p>
+      <w:pPr>
+        <w:pStyle w:val="ListParagraph"/>
+        <w:numPr>
+          <w:ilvl w:val="1"/>
+          <w:numId w:val="1"/>
+        </w:numPr>
+        <w:rPr>
+          <w:sz w:val="28"/>
+          <w:szCs w:val="28"/>
+        </w:rPr>
+      </w:pPr>
+      <w:r>
+        <w:rPr>
+          <w:b/>
+          <w:sz w:val="28"/>
+          <w:szCs w:val="28"/>
+        </w:rPr>
+        <w:t>Test 23:</w:t>
+      </w:r>
+      <w:r>
+        <w:rPr>
+          <w:sz w:val="28"/>
+          <w:szCs w:val="28"/>
+        </w:rPr>
+        <w:t xml:space="preserve">  'Call Us' button check</w:t>
+      </w:r>
+    </w:p>
+    <w:p>
+      <w:pPr>
+        <w:pStyle w:val="ListParagraph"/>
+        <w:numPr>
+          <w:ilvl w:val="1"/>
+          <w:numId w:val="1"/>
+        </w:numPr>
+        <w:rPr>
+          <w:sz w:val="28"/>
+          <w:szCs w:val="28"/>
+        </w:rPr>
+      </w:pPr>
+      <w:r>
+        <w:rPr>
+          <w:b/>
+          <w:sz w:val="28"/>
+          <w:szCs w:val="28"/>
+        </w:rPr>
+        <w:t>Test 24:</w:t>
+      </w:r>
+      <w:r>
+        <w:rPr>
+          <w:sz w:val="28"/>
+          <w:szCs w:val="28"/>
+        </w:rPr>
+        <w:t xml:space="preserve">  'Add to cart' button check</w:t>
+      </w:r>
+    </w:p>
+    <w:p>
+      <w:pPr>
+        <w:pStyle w:val="ListParagraph"/>
+        <w:numPr>
+          <w:ilvl w:val="1"/>
+          <w:numId w:val="1"/>
+        </w:numPr>
+        <w:rPr>
+          <w:sz w:val="28"/>
+          <w:szCs w:val="28"/>
+        </w:rPr>
+      </w:pPr>
+      <w:r>
+        <w:rPr>
+          <w:b/>
+          <w:sz w:val="28"/>
+          <w:szCs w:val="28"/>
+        </w:rPr>
+        <w:t>Test 25:</w:t>
+      </w:r>
+      <w:r>
+        <w:rPr>
+          <w:sz w:val="28"/>
+          <w:szCs w:val="28"/>
+        </w:rPr>
+        <w:t xml:space="preserve">  '</w:t>
+      </w:r>
+      <w:proofErr w:type="spellStart"/>
+      <w:r>
+        <w:rPr>
+          <w:sz w:val="28"/>
+          <w:szCs w:val="28"/>
+        </w:rPr>
+        <w:t>Favourite</w:t>
+      </w:r>
+      <w:proofErr w:type="spellEnd"/>
+      <w:r>
+        <w:rPr>
+          <w:sz w:val="28"/>
+          <w:szCs w:val="28"/>
+        </w:rPr>
+        <w:t>' button check</w:t>
+      </w:r>
+    </w:p>
+    <w:p>
+      <w:pPr>
+        <w:pStyle w:val="ListParagraph"/>
+        <w:numPr>
+          <w:ilvl w:val="1"/>
+          <w:numId w:val="1"/>
+        </w:numPr>
+        <w:rPr>
+          <w:sz w:val="28"/>
+          <w:szCs w:val="28"/>
+        </w:rPr>
+      </w:pPr>
+      <w:r>
+        <w:rPr>
+          <w:b/>
+          <w:sz w:val="28"/>
+          <w:szCs w:val="28"/>
+        </w:rPr>
+        <w:t>Test 26:</w:t>
+      </w:r>
+      <w:r>
+        <w:rPr>
+          <w:sz w:val="28"/>
+          <w:szCs w:val="28"/>
+        </w:rPr>
+        <w:t xml:space="preserve">  Recommendations section check</w:t>
+      </w:r>
+    </w:p>
+    <w:p>
+      <w:pPr>
+        <w:pStyle w:val="ListParagraph"/>
+        <w:numPr>
+          <w:ilvl w:val="1"/>
+          <w:numId w:val="1"/>
+        </w:numPr>
+        <w:rPr>
+          <w:sz w:val="28"/>
+          <w:szCs w:val="28"/>
+        </w:rPr>
+      </w:pPr>
+      <w:r>
+        <w:rPr>
+          <w:b/>
+          <w:sz w:val="28"/>
+          <w:szCs w:val="28"/>
+        </w:rPr>
+        <w:t>Test 27:</w:t>
+      </w:r>
+      <w:r>
+        <w:rPr>
+          <w:sz w:val="28"/>
+          <w:szCs w:val="28"/>
+        </w:rPr>
+        <w:t xml:space="preserve">  Recommendations section items check</w:t>
+      </w:r>
+    </w:p>
+    <w:p>
+      <w:pPr>
+        <w:pStyle w:val="ListParagraph"/>
+        <w:ind w:left="1440"/>
+        <w:rPr>
+          <w:sz w:val="28"/>
+          <w:szCs w:val="28"/>
+        </w:rPr>
+      </w:pPr>
+    </w:p>
+    <w:p>
+      <w:pPr>
+        <w:pStyle w:val="ListParagraph"/>
+        <w:numPr>
+          <w:ilvl w:val="0"/>
+          <w:numId w:val="1"/>
+        </w:numPr>
+        <w:rPr>
+          <w:b/>
+          <w:sz w:val="28"/>
+          <w:szCs w:val="28"/>
+        </w:rPr>
+      </w:pPr>
+      <w:r>
+        <w:rPr>
+          <w:b/>
+          <w:sz w:val="28"/>
+          <w:szCs w:val="28"/>
+        </w:rPr>
+        <w:t>Help page  –  10 tests</w:t>
+      </w:r>
+    </w:p>
+    <w:p>
+      <w:pPr>
+        <w:pStyle w:val="ListParagraph"/>
+        <w:rPr>
+          <w:b/>
           <w:sz w:val="12"/>
           <w:szCs w:val="12"/>
         </w:rPr>
@@ -2921,6 +3760,7 @@
           <w:numId w:val="1"/>
         </w:numPr>
         <w:rPr>
+          <w:b/>
           <w:sz w:val="28"/>
           <w:szCs w:val="28"/>
         </w:rPr>
@@ -2935,24 +3775,18 @@
       </w:r>
       <w:r>
         <w:rPr>
-          <w:sz w:val="28"/>
-          <w:szCs w:val="28"/>
-        </w:rPr>
-        <w:t xml:space="preserve"> </w:t>
-      </w:r>
-      <w:r>
-        <w:rPr>
-          <w:sz w:val="28"/>
-          <w:szCs w:val="28"/>
-        </w:rPr>
-        <w:t xml:space="preserve"> </w:t>
-      </w:r>
-      <w:r>
-        <w:rPr>
-          <w:sz w:val="28"/>
-          <w:szCs w:val="28"/>
-        </w:rPr>
-        <w:t xml:space="preserve">Language change check on </w:t>
+          <w:b/>
+          <w:sz w:val="28"/>
+          <w:szCs w:val="28"/>
+        </w:rPr>
+        <w:t xml:space="preserve"> </w:t>
+      </w:r>
+      <w:r>
+        <w:rPr>
+          <w:sz w:val="28"/>
+          <w:szCs w:val="28"/>
+        </w:rPr>
+        <w:t xml:space="preserve"> </w:t>
       </w:r>
       <w:r>
         <w:rPr>
@@ -2960,17 +3794,25 @@
           <w:sz w:val="28"/>
           <w:szCs w:val="28"/>
         </w:rPr>
-        <w:t>Home Page</w:t>
-      </w:r>
-    </w:p>
-    <w:p>
-      <w:pPr>
-        <w:pStyle w:val="ListParagraph"/>
-        <w:numPr>
-          <w:ilvl w:val="1"/>
-          <w:numId w:val="1"/>
-        </w:numPr>
-        <w:rPr>
+        <w:t>'Help'</w:t>
+      </w:r>
+      <w:r>
+        <w:rPr>
+          <w:sz w:val="28"/>
+          <w:szCs w:val="28"/>
+        </w:rPr>
+        <w:t xml:space="preserve"> section existence check</w:t>
+      </w:r>
+    </w:p>
+    <w:p>
+      <w:pPr>
+        <w:pStyle w:val="ListParagraph"/>
+        <w:numPr>
+          <w:ilvl w:val="1"/>
+          <w:numId w:val="1"/>
+        </w:numPr>
+        <w:rPr>
+          <w:b/>
           <w:sz w:val="28"/>
           <w:szCs w:val="28"/>
         </w:rPr>
@@ -2985,24 +3827,19 @@
       </w:r>
       <w:r>
         <w:rPr>
-          <w:sz w:val="28"/>
-          <w:szCs w:val="28"/>
-        </w:rPr>
-        <w:t xml:space="preserve"> </w:t>
-      </w:r>
-      <w:r>
-        <w:rPr>
-          <w:sz w:val="28"/>
-          <w:szCs w:val="28"/>
-        </w:rPr>
-        <w:t xml:space="preserve"> </w:t>
-      </w:r>
-      <w:r>
-        <w:rPr>
-          <w:sz w:val="28"/>
-          <w:szCs w:val="28"/>
-        </w:rPr>
-        <w:t xml:space="preserve">Language change check on </w:t>
+          <w:b/>
+          <w:sz w:val="28"/>
+          <w:szCs w:val="28"/>
+        </w:rPr>
+        <w:t xml:space="preserve"> </w:t>
+      </w:r>
+      <w:r>
+        <w:rPr>
+          <w:b/>
+          <w:sz w:val="28"/>
+          <w:szCs w:val="28"/>
+        </w:rPr>
+        <w:t xml:space="preserve"> </w:t>
       </w:r>
       <w:r>
         <w:rPr>
@@ -3010,17 +3847,25 @@
           <w:sz w:val="28"/>
           <w:szCs w:val="28"/>
         </w:rPr>
-        <w:t>Login Page</w:t>
-      </w:r>
-    </w:p>
-    <w:p>
-      <w:pPr>
-        <w:pStyle w:val="ListParagraph"/>
-        <w:numPr>
-          <w:ilvl w:val="1"/>
-          <w:numId w:val="1"/>
-        </w:numPr>
-        <w:rPr>
+        <w:t>'Help'</w:t>
+      </w:r>
+      <w:r>
+        <w:rPr>
+          <w:sz w:val="28"/>
+          <w:szCs w:val="28"/>
+        </w:rPr>
+        <w:t xml:space="preserve"> section links check</w:t>
+      </w:r>
+    </w:p>
+    <w:p>
+      <w:pPr>
+        <w:pStyle w:val="ListParagraph"/>
+        <w:numPr>
+          <w:ilvl w:val="1"/>
+          <w:numId w:val="1"/>
+        </w:numPr>
+        <w:rPr>
+          <w:b/>
           <w:sz w:val="28"/>
           <w:szCs w:val="28"/>
         </w:rPr>
@@ -3049,60 +3894,48 @@
       </w:r>
       <w:r>
         <w:rPr>
-          <w:sz w:val="28"/>
-          <w:szCs w:val="28"/>
-        </w:rPr>
-        <w:t xml:space="preserve">Language change check on </w:t>
-      </w:r>
-      <w:r>
-        <w:rPr>
           <w:i/>
           <w:sz w:val="28"/>
           <w:szCs w:val="28"/>
         </w:rPr>
-        <w:t>Registration Page</w:t>
-      </w:r>
-    </w:p>
-    <w:p>
-      <w:pPr>
-        <w:pStyle w:val="ListParagraph"/>
-        <w:numPr>
-          <w:ilvl w:val="1"/>
-          <w:numId w:val="1"/>
-        </w:numPr>
-        <w:rPr>
-          <w:sz w:val="28"/>
-          <w:szCs w:val="28"/>
-        </w:rPr>
-      </w:pPr>
-      <w:r>
-        <w:rPr>
-          <w:b/>
-          <w:sz w:val="28"/>
-          <w:szCs w:val="28"/>
-        </w:rPr>
-        <w:t>Test 4:</w:t>
-      </w:r>
-      <w:r>
-        <w:rPr>
-          <w:sz w:val="28"/>
-          <w:szCs w:val="28"/>
-        </w:rPr>
-        <w:t xml:space="preserve"> </w:t>
-      </w:r>
-      <w:r>
-        <w:rPr>
-          <w:sz w:val="28"/>
-          <w:szCs w:val="28"/>
-        </w:rPr>
-        <w:t xml:space="preserve"> </w:t>
-      </w:r>
-      <w:r>
-        <w:rPr>
-          <w:sz w:val="28"/>
-          <w:szCs w:val="28"/>
-        </w:rPr>
-        <w:t xml:space="preserve">Language change check on </w:t>
+        <w:t>'For Buyers'</w:t>
+      </w:r>
+      <w:r>
+        <w:rPr>
+          <w:sz w:val="28"/>
+          <w:szCs w:val="28"/>
+        </w:rPr>
+        <w:t xml:space="preserve"> link check</w:t>
+      </w:r>
+    </w:p>
+    <w:p>
+      <w:pPr>
+        <w:pStyle w:val="ListParagraph"/>
+        <w:numPr>
+          <w:ilvl w:val="1"/>
+          <w:numId w:val="1"/>
+        </w:numPr>
+        <w:rPr>
+          <w:b/>
+          <w:sz w:val="28"/>
+          <w:szCs w:val="28"/>
+        </w:rPr>
+      </w:pPr>
+      <w:r>
+        <w:rPr>
+          <w:b/>
+          <w:sz w:val="28"/>
+          <w:szCs w:val="28"/>
+        </w:rPr>
+        <w:t xml:space="preserve">Test 4: </w:t>
+      </w:r>
+      <w:r>
+        <w:rPr>
+          <w:b/>
+          <w:sz w:val="28"/>
+          <w:szCs w:val="28"/>
+        </w:rPr>
+        <w:t xml:space="preserve"> </w:t>
       </w:r>
       <w:r>
         <w:rPr>
@@ -3110,49 +3943,73 @@
           <w:sz w:val="28"/>
           <w:szCs w:val="28"/>
         </w:rPr>
-        <w:t>Product Listing Page</w:t>
-      </w:r>
-    </w:p>
-    <w:p>
-      <w:pPr>
-        <w:pStyle w:val="ListParagraph"/>
-        <w:numPr>
-          <w:ilvl w:val="1"/>
-          <w:numId w:val="1"/>
-        </w:numPr>
-        <w:rPr>
-          <w:sz w:val="28"/>
-          <w:szCs w:val="28"/>
-        </w:rPr>
-      </w:pPr>
-      <w:r>
-        <w:rPr>
-          <w:b/>
-          <w:sz w:val="28"/>
-          <w:szCs w:val="28"/>
-        </w:rPr>
-        <w:t>Test 5:</w:t>
-      </w:r>
-      <w:r>
-        <w:rPr>
-          <w:sz w:val="28"/>
-          <w:szCs w:val="28"/>
-        </w:rPr>
-        <w:t xml:space="preserve"> </w:t>
-      </w:r>
-      <w:r>
-        <w:rPr>
-          <w:sz w:val="28"/>
-          <w:szCs w:val="28"/>
-        </w:rPr>
-        <w:t xml:space="preserve"> </w:t>
-      </w:r>
-      <w:r>
-        <w:rPr>
-          <w:sz w:val="28"/>
-          <w:szCs w:val="28"/>
-        </w:rPr>
-        <w:t xml:space="preserve">Language change check on </w:t>
+        <w:t>'For Buyers'</w:t>
+      </w:r>
+      <w:r>
+        <w:rPr>
+          <w:sz w:val="28"/>
+          <w:szCs w:val="28"/>
+        </w:rPr>
+        <w:t xml:space="preserve"> page check</w:t>
+      </w:r>
+    </w:p>
+    <w:p>
+      <w:pPr>
+        <w:pStyle w:val="ListParagraph"/>
+        <w:numPr>
+          <w:ilvl w:val="1"/>
+          <w:numId w:val="1"/>
+        </w:numPr>
+        <w:rPr>
+          <w:b/>
+          <w:sz w:val="28"/>
+          <w:szCs w:val="28"/>
+        </w:rPr>
+      </w:pPr>
+      <w:r>
+        <w:rPr>
+          <w:b/>
+          <w:sz w:val="28"/>
+          <w:szCs w:val="28"/>
+        </w:rPr>
+        <w:t xml:space="preserve">Test 5: </w:t>
+      </w:r>
+      <w:r>
+        <w:rPr>
+          <w:b/>
+          <w:sz w:val="28"/>
+          <w:szCs w:val="28"/>
+        </w:rPr>
+        <w:t xml:space="preserve"> </w:t>
+      </w:r>
+      <w:r>
+        <w:rPr>
+          <w:sz w:val="28"/>
+          <w:szCs w:val="28"/>
+        </w:rPr>
+        <w:t>'For Suppliers' link check</w:t>
+      </w:r>
+    </w:p>
+    <w:p>
+      <w:pPr>
+        <w:pStyle w:val="ListParagraph"/>
+        <w:numPr>
+          <w:ilvl w:val="1"/>
+          <w:numId w:val="1"/>
+        </w:numPr>
+        <w:rPr>
+          <w:b/>
+          <w:sz w:val="28"/>
+          <w:szCs w:val="28"/>
+        </w:rPr>
+      </w:pPr>
+      <w:r>
+        <w:rPr>
+          <w:b/>
+          <w:sz w:val="28"/>
+          <w:szCs w:val="28"/>
+        </w:rPr>
+        <w:t xml:space="preserve">Test 6: </w:t>
       </w:r>
       <w:r>
         <w:rPr>
@@ -3160,17 +4017,195 @@
           <w:sz w:val="28"/>
           <w:szCs w:val="28"/>
         </w:rPr>
-        <w:t>Specific Product Page</w:t>
-      </w:r>
-    </w:p>
-    <w:p>
-      <w:pPr>
-        <w:pStyle w:val="ListParagraph"/>
-        <w:rPr>
-          <w:sz w:val="32"/>
-          <w:szCs w:val="32"/>
-        </w:rPr>
-      </w:pPr>
+        <w:t>'For Suppliers'</w:t>
+      </w:r>
+      <w:r>
+        <w:rPr>
+          <w:sz w:val="28"/>
+          <w:szCs w:val="28"/>
+        </w:rPr>
+        <w:t xml:space="preserve"> page check</w:t>
+      </w:r>
+    </w:p>
+    <w:p>
+      <w:pPr>
+        <w:pStyle w:val="ListParagraph"/>
+        <w:numPr>
+          <w:ilvl w:val="1"/>
+          <w:numId w:val="1"/>
+        </w:numPr>
+        <w:rPr>
+          <w:b/>
+          <w:sz w:val="28"/>
+          <w:szCs w:val="28"/>
+        </w:rPr>
+      </w:pPr>
+      <w:r>
+        <w:rPr>
+          <w:b/>
+          <w:sz w:val="28"/>
+          <w:szCs w:val="28"/>
+        </w:rPr>
+        <w:t xml:space="preserve">Test 7: </w:t>
+      </w:r>
+      <w:r>
+        <w:rPr>
+          <w:b/>
+          <w:sz w:val="28"/>
+          <w:szCs w:val="28"/>
+        </w:rPr>
+        <w:t xml:space="preserve"> </w:t>
+      </w:r>
+      <w:r>
+        <w:rPr>
+          <w:i/>
+          <w:sz w:val="28"/>
+          <w:szCs w:val="28"/>
+        </w:rPr>
+        <w:t>'Submit a Dispute'</w:t>
+      </w:r>
+      <w:r>
+        <w:rPr>
+          <w:sz w:val="28"/>
+          <w:szCs w:val="28"/>
+        </w:rPr>
+        <w:t xml:space="preserve"> check</w:t>
+      </w:r>
+    </w:p>
+    <w:p>
+      <w:pPr>
+        <w:pStyle w:val="ListParagraph"/>
+        <w:numPr>
+          <w:ilvl w:val="1"/>
+          <w:numId w:val="1"/>
+        </w:numPr>
+        <w:rPr>
+          <w:b/>
+          <w:sz w:val="28"/>
+          <w:szCs w:val="28"/>
+        </w:rPr>
+      </w:pPr>
+      <w:r>
+        <w:rPr>
+          <w:b/>
+          <w:sz w:val="28"/>
+          <w:szCs w:val="28"/>
+        </w:rPr>
+        <w:t xml:space="preserve">Test 8: </w:t>
+      </w:r>
+      <w:r>
+        <w:rPr>
+          <w:b/>
+          <w:sz w:val="28"/>
+          <w:szCs w:val="28"/>
+        </w:rPr>
+        <w:t xml:space="preserve"> </w:t>
+      </w:r>
+      <w:r>
+        <w:rPr>
+          <w:i/>
+          <w:sz w:val="28"/>
+          <w:szCs w:val="28"/>
+        </w:rPr>
+        <w:t>'Report IPR Infringement'</w:t>
+      </w:r>
+      <w:r>
+        <w:rPr>
+          <w:sz w:val="28"/>
+          <w:szCs w:val="28"/>
+        </w:rPr>
+        <w:t xml:space="preserve"> link check</w:t>
+      </w:r>
+    </w:p>
+    <w:p>
+      <w:pPr>
+        <w:pStyle w:val="ListParagraph"/>
+        <w:numPr>
+          <w:ilvl w:val="1"/>
+          <w:numId w:val="1"/>
+        </w:numPr>
+        <w:rPr>
+          <w:b/>
+          <w:sz w:val="28"/>
+          <w:szCs w:val="28"/>
+        </w:rPr>
+      </w:pPr>
+      <w:r>
+        <w:rPr>
+          <w:b/>
+          <w:sz w:val="28"/>
+          <w:szCs w:val="28"/>
+        </w:rPr>
+        <w:t xml:space="preserve">Test 9:  </w:t>
+      </w:r>
+      <w:r>
+        <w:rPr>
+          <w:i/>
+          <w:sz w:val="28"/>
+          <w:szCs w:val="28"/>
+        </w:rPr>
+        <w:t>'Report IPR Infringement'</w:t>
+      </w:r>
+      <w:r>
+        <w:rPr>
+          <w:sz w:val="28"/>
+          <w:szCs w:val="28"/>
+        </w:rPr>
+        <w:t xml:space="preserve"> page check</w:t>
+      </w:r>
+    </w:p>
+    <w:p>
+      <w:pPr>
+        <w:pStyle w:val="ListParagraph"/>
+        <w:numPr>
+          <w:ilvl w:val="1"/>
+          <w:numId w:val="1"/>
+        </w:numPr>
+        <w:rPr>
+          <w:b/>
+          <w:sz w:val="28"/>
+          <w:szCs w:val="28"/>
+        </w:rPr>
+      </w:pPr>
+      <w:r>
+        <w:rPr>
+          <w:b/>
+          <w:sz w:val="28"/>
+          <w:szCs w:val="28"/>
+        </w:rPr>
+        <w:t>Test 10:</w:t>
+      </w:r>
+      <w:r>
+        <w:rPr>
+          <w:b/>
+          <w:sz w:val="28"/>
+          <w:szCs w:val="28"/>
+        </w:rPr>
+        <w:t xml:space="preserve"> </w:t>
+      </w:r>
+      <w:r>
+        <w:rPr>
+          <w:b/>
+          <w:sz w:val="28"/>
+          <w:szCs w:val="28"/>
+        </w:rPr>
+        <w:t xml:space="preserve"> </w:t>
+      </w:r>
+      <w:r>
+        <w:rPr>
+          <w:i/>
+          <w:sz w:val="28"/>
+          <w:szCs w:val="28"/>
+        </w:rPr>
+        <w:t>'Report Abuse'</w:t>
+      </w:r>
+      <w:r>
+        <w:rPr>
+          <w:sz w:val="28"/>
+          <w:szCs w:val="28"/>
+        </w:rPr>
+        <w:t xml:space="preserve"> check</w:t>
+      </w:r>
     </w:p>
     <w:p>
       <w:pPr>
@@ -3190,31 +4225,16 @@
           <w:sz w:val="28"/>
           <w:szCs w:val="28"/>
         </w:rPr>
-        <w:t xml:space="preserve">Specific </w:t>
-      </w:r>
-      <w:r>
-        <w:rPr>
-          <w:b/>
-          <w:sz w:val="28"/>
-          <w:szCs w:val="28"/>
-        </w:rPr>
-        <w:t>Product page – 27</w:t>
-      </w:r>
-      <w:r>
-        <w:rPr>
-          <w:b/>
-          <w:sz w:val="28"/>
-          <w:szCs w:val="28"/>
-        </w:rPr>
-        <w:t xml:space="preserve"> tests</w:t>
-      </w:r>
-    </w:p>
-    <w:p>
-      <w:pPr>
-        <w:pStyle w:val="ListParagraph"/>
-        <w:rPr>
-          <w:sz w:val="20"/>
-          <w:szCs w:val="20"/>
+        <w:lastRenderedPageBreak/>
+        <w:t>Regional settings – 5 tests</w:t>
+      </w:r>
+    </w:p>
+    <w:p>
+      <w:pPr>
+        <w:pStyle w:val="ListParagraph"/>
+        <w:rPr>
+          <w:sz w:val="12"/>
+          <w:szCs w:val="12"/>
         </w:rPr>
       </w:pPr>
     </w:p>
@@ -3243,7 +4263,21 @@
           <w:sz w:val="28"/>
           <w:szCs w:val="28"/>
         </w:rPr>
-        <w:t xml:space="preserve">  Product appearance ch</w:t>
+        <w:t xml:space="preserve"> </w:t>
+      </w:r>
+      <w:r>
+        <w:rPr>
+          <w:sz w:val="28"/>
+          <w:szCs w:val="28"/>
+        </w:rPr>
+        <w:t xml:space="preserve"> </w:t>
+      </w:r>
+      <w:r>
+        <w:rPr>
+          <w:sz w:val="28"/>
+          <w:szCs w:val="28"/>
+        </w:rPr>
+        <w:t>Language chang</w:t>
       </w:r>
       <w:bookmarkStart w:id="0" w:name="_GoBack"/>
       <w:bookmarkEnd w:id="0"/>
@@ -3252,7 +4286,15 @@
           <w:sz w:val="28"/>
           <w:szCs w:val="28"/>
         </w:rPr>
-        <w:t>eck</w:t>
+        <w:t xml:space="preserve">e check on </w:t>
+      </w:r>
+      <w:r>
+        <w:rPr>
+          <w:i/>
+          <w:sz w:val="28"/>
+          <w:szCs w:val="28"/>
+        </w:rPr>
+        <w:t>Home Page</w:t>
       </w:r>
     </w:p>
     <w:p>
@@ -3280,7 +4322,29 @@
           <w:sz w:val="28"/>
           <w:szCs w:val="28"/>
         </w:rPr>
-        <w:t xml:space="preserve">  Product image check</w:t>
+        <w:t xml:space="preserve"> </w:t>
+      </w:r>
+      <w:r>
+        <w:rPr>
+          <w:sz w:val="28"/>
+          <w:szCs w:val="28"/>
+        </w:rPr>
+        <w:t xml:space="preserve"> </w:t>
+      </w:r>
+      <w:r>
+        <w:rPr>
+          <w:sz w:val="28"/>
+          <w:szCs w:val="28"/>
+        </w:rPr>
+        <w:t xml:space="preserve">Language change check on </w:t>
+      </w:r>
+      <w:r>
+        <w:rPr>
+          <w:i/>
+          <w:sz w:val="28"/>
+          <w:szCs w:val="28"/>
+        </w:rPr>
+        <w:t>Login Page</w:t>
       </w:r>
     </w:p>
     <w:p>
@@ -3308,7 +4372,29 @@
           <w:sz w:val="28"/>
           <w:szCs w:val="28"/>
         </w:rPr>
-        <w:t xml:space="preserve">  Product image list check</w:t>
+        <w:t xml:space="preserve"> </w:t>
+      </w:r>
+      <w:r>
+        <w:rPr>
+          <w:sz w:val="28"/>
+          <w:szCs w:val="28"/>
+        </w:rPr>
+        <w:t xml:space="preserve"> </w:t>
+      </w:r>
+      <w:r>
+        <w:rPr>
+          <w:sz w:val="28"/>
+          <w:szCs w:val="28"/>
+        </w:rPr>
+        <w:t xml:space="preserve">Language change check on </w:t>
+      </w:r>
+      <w:r>
+        <w:rPr>
+          <w:i/>
+          <w:sz w:val="28"/>
+          <w:szCs w:val="28"/>
+        </w:rPr>
+        <w:t>Registration Page</w:t>
       </w:r>
     </w:p>
     <w:p>
@@ -3336,7 +4422,29 @@
           <w:sz w:val="28"/>
           <w:szCs w:val="28"/>
         </w:rPr>
-        <w:t xml:space="preserve">  Product title check</w:t>
+        <w:t xml:space="preserve"> </w:t>
+      </w:r>
+      <w:r>
+        <w:rPr>
+          <w:sz w:val="28"/>
+          <w:szCs w:val="28"/>
+        </w:rPr>
+        <w:t xml:space="preserve"> </w:t>
+      </w:r>
+      <w:r>
+        <w:rPr>
+          <w:sz w:val="28"/>
+          <w:szCs w:val="28"/>
+        </w:rPr>
+        <w:t xml:space="preserve">Language change check on </w:t>
+      </w:r>
+      <w:r>
+        <w:rPr>
+          <w:i/>
+          <w:sz w:val="28"/>
+          <w:szCs w:val="28"/>
+        </w:rPr>
+        <w:t>Product Listing Page</w:t>
       </w:r>
     </w:p>
     <w:p>
@@ -3364,759 +4472,21 @@
           <w:sz w:val="28"/>
           <w:szCs w:val="28"/>
         </w:rPr>
-        <w:t xml:space="preserve">  Product tags check</w:t>
-      </w:r>
-    </w:p>
-    <w:p>
-      <w:pPr>
-        <w:pStyle w:val="ListParagraph"/>
-        <w:numPr>
-          <w:ilvl w:val="1"/>
-          <w:numId w:val="1"/>
-        </w:numPr>
-        <w:rPr>
-          <w:sz w:val="28"/>
-          <w:szCs w:val="28"/>
-        </w:rPr>
-      </w:pPr>
-      <w:r>
-        <w:rPr>
-          <w:b/>
-          <w:sz w:val="28"/>
-          <w:szCs w:val="28"/>
-        </w:rPr>
-        <w:t>Test 6:</w:t>
-      </w:r>
-      <w:r>
-        <w:rPr>
-          <w:sz w:val="28"/>
-          <w:szCs w:val="28"/>
-        </w:rPr>
-        <w:t xml:space="preserve">  Product overall review check</w:t>
-      </w:r>
-    </w:p>
-    <w:p>
-      <w:pPr>
-        <w:pStyle w:val="ListParagraph"/>
-        <w:numPr>
-          <w:ilvl w:val="1"/>
-          <w:numId w:val="1"/>
-        </w:numPr>
-        <w:rPr>
-          <w:sz w:val="28"/>
-          <w:szCs w:val="28"/>
-        </w:rPr>
-      </w:pPr>
-      <w:r>
-        <w:rPr>
-          <w:b/>
-          <w:sz w:val="28"/>
-          <w:szCs w:val="28"/>
-        </w:rPr>
-        <w:t>Test 7:</w:t>
-      </w:r>
-      <w:r>
-        <w:rPr>
-          <w:sz w:val="28"/>
-          <w:szCs w:val="28"/>
-        </w:rPr>
-        <w:t xml:space="preserve">  Product quantity sold check</w:t>
-      </w:r>
-    </w:p>
-    <w:p>
-      <w:pPr>
-        <w:pStyle w:val="ListParagraph"/>
-        <w:numPr>
-          <w:ilvl w:val="1"/>
-          <w:numId w:val="1"/>
-        </w:numPr>
-        <w:rPr>
-          <w:sz w:val="28"/>
-          <w:szCs w:val="28"/>
-        </w:rPr>
-      </w:pPr>
-      <w:r>
-        <w:rPr>
-          <w:b/>
-          <w:sz w:val="28"/>
-          <w:szCs w:val="28"/>
-        </w:rPr>
-        <w:t>Test 8:</w:t>
-      </w:r>
-      <w:r>
-        <w:rPr>
-          <w:sz w:val="28"/>
-          <w:szCs w:val="28"/>
-        </w:rPr>
-        <w:t xml:space="preserve">  Product price check</w:t>
-      </w:r>
-    </w:p>
-    <w:p>
-      <w:pPr>
-        <w:pStyle w:val="ListParagraph"/>
-        <w:numPr>
-          <w:ilvl w:val="1"/>
-          <w:numId w:val="1"/>
-        </w:numPr>
-        <w:rPr>
-          <w:sz w:val="28"/>
-          <w:szCs w:val="28"/>
-        </w:rPr>
-      </w:pPr>
-      <w:r>
-        <w:rPr>
-          <w:b/>
-          <w:sz w:val="28"/>
-          <w:szCs w:val="28"/>
-        </w:rPr>
-        <w:t>Test 9:</w:t>
-      </w:r>
-      <w:r>
-        <w:rPr>
-          <w:sz w:val="28"/>
-          <w:szCs w:val="28"/>
-        </w:rPr>
-        <w:t xml:space="preserve">  Product minimum order quantity (MOQ) check</w:t>
-      </w:r>
-    </w:p>
-    <w:p>
-      <w:pPr>
-        <w:pStyle w:val="ListParagraph"/>
-        <w:numPr>
-          <w:ilvl w:val="1"/>
-          <w:numId w:val="1"/>
-        </w:numPr>
-        <w:rPr>
-          <w:sz w:val="28"/>
-          <w:szCs w:val="28"/>
-        </w:rPr>
-      </w:pPr>
-      <w:r>
-        <w:rPr>
-          <w:b/>
-          <w:sz w:val="28"/>
-          <w:szCs w:val="28"/>
-        </w:rPr>
-        <w:t>Test 10:</w:t>
-      </w:r>
-      <w:r>
-        <w:rPr>
-          <w:sz w:val="28"/>
-          <w:szCs w:val="28"/>
-        </w:rPr>
-        <w:t xml:space="preserve">  Product quantity check</w:t>
-      </w:r>
-    </w:p>
-    <w:p>
-      <w:pPr>
-        <w:pStyle w:val="ListParagraph"/>
-        <w:numPr>
-          <w:ilvl w:val="1"/>
-          <w:numId w:val="1"/>
-        </w:numPr>
-        <w:rPr>
-          <w:sz w:val="28"/>
-          <w:szCs w:val="28"/>
-        </w:rPr>
-      </w:pPr>
-      <w:r>
-        <w:rPr>
-          <w:b/>
-          <w:sz w:val="28"/>
-          <w:szCs w:val="28"/>
-        </w:rPr>
-        <w:t>Test 11:</w:t>
-      </w:r>
-      <w:r>
-        <w:rPr>
-          <w:sz w:val="28"/>
-          <w:szCs w:val="28"/>
-        </w:rPr>
-        <w:t xml:space="preserve">  Product description check</w:t>
-      </w:r>
-    </w:p>
-    <w:p>
-      <w:pPr>
-        <w:pStyle w:val="ListParagraph"/>
-        <w:numPr>
-          <w:ilvl w:val="1"/>
-          <w:numId w:val="1"/>
-        </w:numPr>
-        <w:rPr>
-          <w:sz w:val="28"/>
-          <w:szCs w:val="28"/>
-        </w:rPr>
-      </w:pPr>
-      <w:r>
-        <w:rPr>
-          <w:b/>
-          <w:sz w:val="28"/>
-          <w:szCs w:val="28"/>
-        </w:rPr>
-        <w:t>Test 12:</w:t>
-      </w:r>
-      <w:r>
-        <w:rPr>
-          <w:sz w:val="28"/>
-          <w:szCs w:val="28"/>
-        </w:rPr>
-        <w:t xml:space="preserve">  Product company profile check</w:t>
-      </w:r>
-    </w:p>
-    <w:p>
-      <w:pPr>
-        <w:pStyle w:val="ListParagraph"/>
-        <w:numPr>
-          <w:ilvl w:val="1"/>
-          <w:numId w:val="1"/>
-        </w:numPr>
-        <w:rPr>
-          <w:sz w:val="28"/>
-          <w:szCs w:val="28"/>
-        </w:rPr>
-      </w:pPr>
-      <w:r>
-        <w:rPr>
-          <w:b/>
-          <w:sz w:val="28"/>
-          <w:szCs w:val="28"/>
-        </w:rPr>
-        <w:t>Test 13:</w:t>
-      </w:r>
-      <w:r>
-        <w:rPr>
-          <w:sz w:val="28"/>
-          <w:szCs w:val="28"/>
-        </w:rPr>
-        <w:t xml:space="preserve">  Product buyer reviews check</w:t>
-      </w:r>
-    </w:p>
-    <w:p>
-      <w:pPr>
-        <w:pStyle w:val="ListParagraph"/>
-        <w:numPr>
-          <w:ilvl w:val="1"/>
-          <w:numId w:val="1"/>
-        </w:numPr>
-        <w:rPr>
-          <w:sz w:val="28"/>
-          <w:szCs w:val="28"/>
-        </w:rPr>
-      </w:pPr>
-      <w:r>
-        <w:rPr>
-          <w:b/>
-          <w:sz w:val="28"/>
-          <w:szCs w:val="28"/>
-        </w:rPr>
-        <w:t>Test 14:</w:t>
-      </w:r>
-      <w:r>
-        <w:rPr>
-          <w:sz w:val="28"/>
-          <w:szCs w:val="28"/>
-        </w:rPr>
-        <w:t xml:space="preserve">  Product feedback form existence</w:t>
-      </w:r>
-    </w:p>
-    <w:p>
-      <w:pPr>
-        <w:pStyle w:val="ListParagraph"/>
-        <w:numPr>
-          <w:ilvl w:val="1"/>
-          <w:numId w:val="1"/>
-        </w:numPr>
-        <w:rPr>
-          <w:sz w:val="28"/>
-          <w:szCs w:val="28"/>
-        </w:rPr>
-      </w:pPr>
-      <w:r>
-        <w:rPr>
-          <w:b/>
-          <w:sz w:val="28"/>
-          <w:szCs w:val="28"/>
-        </w:rPr>
-        <w:t>Test 15:</w:t>
-      </w:r>
-      <w:r>
-        <w:rPr>
-          <w:sz w:val="28"/>
-          <w:szCs w:val="28"/>
-        </w:rPr>
-        <w:t xml:space="preserve">  Product feedback form elements check</w:t>
-      </w:r>
-    </w:p>
-    <w:p>
-      <w:pPr>
-        <w:pStyle w:val="ListParagraph"/>
-        <w:numPr>
-          <w:ilvl w:val="1"/>
-          <w:numId w:val="1"/>
-        </w:numPr>
-        <w:rPr>
-          <w:sz w:val="28"/>
-          <w:szCs w:val="28"/>
-        </w:rPr>
-      </w:pPr>
-      <w:r>
-        <w:rPr>
-          <w:b/>
-          <w:sz w:val="28"/>
-          <w:szCs w:val="28"/>
-        </w:rPr>
-        <w:t>Test 16:</w:t>
-      </w:r>
-      <w:r>
-        <w:rPr>
-          <w:sz w:val="28"/>
-          <w:szCs w:val="28"/>
-        </w:rPr>
-        <w:t xml:space="preserve">  Product feedback form functionality</w:t>
-      </w:r>
-    </w:p>
-    <w:p>
-      <w:pPr>
-        <w:pStyle w:val="ListParagraph"/>
-        <w:numPr>
-          <w:ilvl w:val="1"/>
-          <w:numId w:val="1"/>
-        </w:numPr>
-        <w:rPr>
-          <w:sz w:val="28"/>
-          <w:szCs w:val="28"/>
-        </w:rPr>
-      </w:pPr>
-      <w:r>
-        <w:rPr>
-          <w:b/>
-          <w:sz w:val="28"/>
-          <w:szCs w:val="28"/>
-        </w:rPr>
-        <w:t>Test 17:</w:t>
-      </w:r>
-      <w:r>
-        <w:rPr>
-          <w:sz w:val="28"/>
-          <w:szCs w:val="28"/>
-        </w:rPr>
-        <w:t xml:space="preserve">  Total product price check</w:t>
-      </w:r>
-    </w:p>
-    <w:p>
-      <w:pPr>
-        <w:pStyle w:val="ListParagraph"/>
-        <w:numPr>
-          <w:ilvl w:val="1"/>
-          <w:numId w:val="1"/>
-        </w:numPr>
-        <w:rPr>
-          <w:sz w:val="28"/>
-          <w:szCs w:val="28"/>
-        </w:rPr>
-      </w:pPr>
-      <w:r>
-        <w:rPr>
-          <w:b/>
-          <w:sz w:val="28"/>
-          <w:szCs w:val="28"/>
-        </w:rPr>
-        <w:t>Test 18:</w:t>
-      </w:r>
-      <w:r>
-        <w:rPr>
-          <w:sz w:val="28"/>
-          <w:szCs w:val="28"/>
-        </w:rPr>
-        <w:t xml:space="preserve">  Shipping price check</w:t>
-      </w:r>
-    </w:p>
-    <w:p>
-      <w:pPr>
-        <w:pStyle w:val="ListParagraph"/>
-        <w:numPr>
-          <w:ilvl w:val="1"/>
-          <w:numId w:val="1"/>
-        </w:numPr>
-        <w:rPr>
-          <w:sz w:val="28"/>
-          <w:szCs w:val="28"/>
-        </w:rPr>
-      </w:pPr>
-      <w:r>
-        <w:rPr>
-          <w:b/>
-          <w:sz w:val="28"/>
-          <w:szCs w:val="28"/>
-        </w:rPr>
-        <w:t>Test 19:</w:t>
-      </w:r>
-      <w:r>
-        <w:rPr>
-          <w:sz w:val="28"/>
-          <w:szCs w:val="28"/>
-        </w:rPr>
-        <w:t xml:space="preserve">  Shipping information check</w:t>
-      </w:r>
-    </w:p>
-    <w:p>
-      <w:pPr>
-        <w:pStyle w:val="ListParagraph"/>
-        <w:numPr>
-          <w:ilvl w:val="1"/>
-          <w:numId w:val="1"/>
-        </w:numPr>
-        <w:rPr>
-          <w:sz w:val="28"/>
-          <w:szCs w:val="28"/>
-        </w:rPr>
-      </w:pPr>
-      <w:r>
-        <w:rPr>
-          <w:b/>
-          <w:sz w:val="28"/>
-          <w:szCs w:val="28"/>
-        </w:rPr>
-        <w:t>Test 20:</w:t>
-      </w:r>
-      <w:r>
-        <w:rPr>
-          <w:sz w:val="28"/>
-          <w:szCs w:val="28"/>
-        </w:rPr>
-        <w:t xml:space="preserve">  Total price check</w:t>
-      </w:r>
-    </w:p>
-    <w:p>
-      <w:pPr>
-        <w:pStyle w:val="ListParagraph"/>
-        <w:numPr>
-          <w:ilvl w:val="1"/>
-          <w:numId w:val="1"/>
-        </w:numPr>
-        <w:rPr>
-          <w:sz w:val="28"/>
-          <w:szCs w:val="28"/>
-        </w:rPr>
-      </w:pPr>
-      <w:r>
-        <w:rPr>
-          <w:b/>
-          <w:sz w:val="28"/>
-          <w:szCs w:val="28"/>
-        </w:rPr>
-        <w:t>Test 21:</w:t>
-      </w:r>
-      <w:r>
-        <w:rPr>
-          <w:sz w:val="28"/>
-          <w:szCs w:val="28"/>
-        </w:rPr>
-        <w:t xml:space="preserve">  'Order' button check</w:t>
-      </w:r>
-    </w:p>
-    <w:p>
-      <w:pPr>
-        <w:pStyle w:val="ListParagraph"/>
-        <w:numPr>
-          <w:ilvl w:val="1"/>
-          <w:numId w:val="1"/>
-        </w:numPr>
-        <w:rPr>
-          <w:sz w:val="28"/>
-          <w:szCs w:val="28"/>
-        </w:rPr>
-      </w:pPr>
-      <w:r>
-        <w:rPr>
-          <w:b/>
-          <w:sz w:val="28"/>
-          <w:szCs w:val="28"/>
-        </w:rPr>
-        <w:t>Test 22:</w:t>
-      </w:r>
-      <w:r>
-        <w:rPr>
-          <w:sz w:val="28"/>
-          <w:szCs w:val="28"/>
-        </w:rPr>
-        <w:t xml:space="preserve">  'Contact' button check</w:t>
-      </w:r>
-    </w:p>
-    <w:p>
-      <w:pPr>
-        <w:pStyle w:val="ListParagraph"/>
-        <w:numPr>
-          <w:ilvl w:val="1"/>
-          <w:numId w:val="1"/>
-        </w:numPr>
-        <w:rPr>
-          <w:sz w:val="28"/>
-          <w:szCs w:val="28"/>
-        </w:rPr>
-      </w:pPr>
-      <w:r>
-        <w:rPr>
-          <w:b/>
-          <w:sz w:val="28"/>
-          <w:szCs w:val="28"/>
-        </w:rPr>
-        <w:t>Test 23:</w:t>
-      </w:r>
-      <w:r>
-        <w:rPr>
-          <w:sz w:val="28"/>
-          <w:szCs w:val="28"/>
-        </w:rPr>
-        <w:t xml:space="preserve">  'Call Us' button check</w:t>
-      </w:r>
-    </w:p>
-    <w:p>
-      <w:pPr>
-        <w:pStyle w:val="ListParagraph"/>
-        <w:numPr>
-          <w:ilvl w:val="1"/>
-          <w:numId w:val="1"/>
-        </w:numPr>
-        <w:rPr>
-          <w:sz w:val="28"/>
-          <w:szCs w:val="28"/>
-        </w:rPr>
-      </w:pPr>
-      <w:r>
-        <w:rPr>
-          <w:b/>
-          <w:sz w:val="28"/>
-          <w:szCs w:val="28"/>
-        </w:rPr>
-        <w:t>Test 24:</w:t>
-      </w:r>
-      <w:r>
-        <w:rPr>
-          <w:sz w:val="28"/>
-          <w:szCs w:val="28"/>
-        </w:rPr>
-        <w:t xml:space="preserve">  'Add to cart' button check</w:t>
-      </w:r>
-    </w:p>
-    <w:p>
-      <w:pPr>
-        <w:pStyle w:val="ListParagraph"/>
-        <w:numPr>
-          <w:ilvl w:val="1"/>
-          <w:numId w:val="1"/>
-        </w:numPr>
-        <w:rPr>
-          <w:sz w:val="28"/>
-          <w:szCs w:val="28"/>
-        </w:rPr>
-      </w:pPr>
-      <w:r>
-        <w:rPr>
-          <w:b/>
-          <w:sz w:val="28"/>
-          <w:szCs w:val="28"/>
-        </w:rPr>
-        <w:t>Test 25:</w:t>
-      </w:r>
-      <w:r>
-        <w:rPr>
-          <w:sz w:val="28"/>
-          <w:szCs w:val="28"/>
-        </w:rPr>
-        <w:t xml:space="preserve">  '</w:t>
-      </w:r>
-      <w:proofErr w:type="spellStart"/>
-      <w:r>
-        <w:rPr>
-          <w:sz w:val="28"/>
-          <w:szCs w:val="28"/>
-        </w:rPr>
-        <w:t>Favourite</w:t>
-      </w:r>
-      <w:proofErr w:type="spellEnd"/>
-      <w:r>
-        <w:rPr>
-          <w:sz w:val="28"/>
-          <w:szCs w:val="28"/>
-        </w:rPr>
-        <w:t>' button check</w:t>
-      </w:r>
-    </w:p>
-    <w:p>
-      <w:pPr>
-        <w:pStyle w:val="ListParagraph"/>
-        <w:numPr>
-          <w:ilvl w:val="1"/>
-          <w:numId w:val="1"/>
-        </w:numPr>
-        <w:rPr>
-          <w:sz w:val="28"/>
-          <w:szCs w:val="28"/>
-        </w:rPr>
-      </w:pPr>
-      <w:r>
-        <w:rPr>
-          <w:b/>
-          <w:sz w:val="28"/>
-          <w:szCs w:val="28"/>
-        </w:rPr>
-        <w:t>Test 26:</w:t>
-      </w:r>
-      <w:r>
-        <w:rPr>
-          <w:sz w:val="28"/>
-          <w:szCs w:val="28"/>
-        </w:rPr>
-        <w:t xml:space="preserve">  Recommendations section check</w:t>
-      </w:r>
-    </w:p>
-    <w:p>
-      <w:pPr>
-        <w:pStyle w:val="ListParagraph"/>
-        <w:numPr>
-          <w:ilvl w:val="1"/>
-          <w:numId w:val="1"/>
-        </w:numPr>
-        <w:rPr>
-          <w:sz w:val="28"/>
-          <w:szCs w:val="28"/>
-        </w:rPr>
-      </w:pPr>
-      <w:r>
-        <w:rPr>
-          <w:b/>
-          <w:sz w:val="28"/>
-          <w:szCs w:val="28"/>
-        </w:rPr>
-        <w:t>Test 27:</w:t>
-      </w:r>
-      <w:r>
-        <w:rPr>
-          <w:sz w:val="28"/>
-          <w:szCs w:val="28"/>
-        </w:rPr>
-        <w:t xml:space="preserve">  Recommendations section items check</w:t>
-      </w:r>
-    </w:p>
-    <w:p>
-      <w:pPr>
-        <w:pStyle w:val="ListParagraph"/>
-        <w:ind w:left="1440"/>
-        <w:rPr>
-          <w:sz w:val="28"/>
-          <w:szCs w:val="28"/>
-        </w:rPr>
-      </w:pPr>
-    </w:p>
-    <w:p>
-      <w:pPr>
-        <w:pStyle w:val="ListParagraph"/>
-        <w:ind w:left="1440"/>
-        <w:rPr>
-          <w:sz w:val="28"/>
-          <w:szCs w:val="28"/>
-        </w:rPr>
-      </w:pPr>
-    </w:p>
-    <w:p>
-      <w:pPr>
-        <w:pStyle w:val="ListParagraph"/>
-        <w:ind w:left="1440"/>
-        <w:rPr>
-          <w:sz w:val="28"/>
-          <w:szCs w:val="28"/>
-        </w:rPr>
-      </w:pPr>
-    </w:p>
-    <w:p>
-      <w:pPr>
-        <w:pStyle w:val="ListParagraph"/>
-        <w:ind w:left="1440"/>
-        <w:rPr>
-          <w:sz w:val="28"/>
-          <w:szCs w:val="28"/>
-        </w:rPr>
-      </w:pPr>
-    </w:p>
-    <w:p>
-      <w:pPr>
-        <w:pStyle w:val="ListParagraph"/>
-        <w:ind w:left="1440"/>
-        <w:rPr>
-          <w:sz w:val="28"/>
-          <w:szCs w:val="28"/>
-        </w:rPr>
-      </w:pPr>
-    </w:p>
-    <w:p>
-      <w:pPr>
-        <w:pStyle w:val="ListParagraph"/>
-        <w:numPr>
-          <w:ilvl w:val="0"/>
-          <w:numId w:val="1"/>
-        </w:numPr>
-        <w:rPr>
-          <w:b/>
-          <w:sz w:val="28"/>
-          <w:szCs w:val="28"/>
-        </w:rPr>
-      </w:pPr>
-      <w:r>
-        <w:rPr>
-          <w:b/>
-          <w:sz w:val="28"/>
-          <w:szCs w:val="28"/>
-        </w:rPr>
-        <w:lastRenderedPageBreak/>
-        <w:t>Help page  –  10 tests</w:t>
-      </w:r>
-    </w:p>
-    <w:p>
-      <w:pPr>
-        <w:pStyle w:val="ListParagraph"/>
-        <w:rPr>
-          <w:b/>
-          <w:sz w:val="12"/>
-          <w:szCs w:val="12"/>
-        </w:rPr>
-      </w:pPr>
-    </w:p>
-    <w:p>
-      <w:pPr>
-        <w:pStyle w:val="ListParagraph"/>
-        <w:numPr>
-          <w:ilvl w:val="1"/>
-          <w:numId w:val="1"/>
-        </w:numPr>
-        <w:rPr>
-          <w:b/>
-          <w:sz w:val="28"/>
-          <w:szCs w:val="28"/>
-        </w:rPr>
-      </w:pPr>
-      <w:r>
-        <w:rPr>
-          <w:b/>
-          <w:sz w:val="28"/>
-          <w:szCs w:val="28"/>
-        </w:rPr>
-        <w:t>Test 1:</w:t>
-      </w:r>
-      <w:r>
-        <w:rPr>
-          <w:b/>
-          <w:sz w:val="28"/>
-          <w:szCs w:val="28"/>
-        </w:rPr>
-        <w:t xml:space="preserve"> </w:t>
-      </w:r>
-      <w:r>
-        <w:rPr>
-          <w:sz w:val="28"/>
-          <w:szCs w:val="28"/>
-        </w:rPr>
-        <w:t xml:space="preserve"> </w:t>
+        <w:t xml:space="preserve"> </w:t>
+      </w:r>
+      <w:r>
+        <w:rPr>
+          <w:sz w:val="28"/>
+          <w:szCs w:val="28"/>
+        </w:rPr>
+        <w:t xml:space="preserve"> </w:t>
+      </w:r>
+      <w:r>
+        <w:rPr>
+          <w:sz w:val="28"/>
+          <w:szCs w:val="28"/>
+        </w:rPr>
+        <w:t xml:space="preserve">Language change check on </w:t>
       </w:r>
       <w:r>
         <w:rPr>
@@ -4124,417 +4494,7 @@
           <w:sz w:val="28"/>
           <w:szCs w:val="28"/>
         </w:rPr>
-        <w:t>'Help'</w:t>
-      </w:r>
-      <w:r>
-        <w:rPr>
-          <w:sz w:val="28"/>
-          <w:szCs w:val="28"/>
-        </w:rPr>
-        <w:t xml:space="preserve"> section existence check</w:t>
-      </w:r>
-    </w:p>
-    <w:p>
-      <w:pPr>
-        <w:pStyle w:val="ListParagraph"/>
-        <w:numPr>
-          <w:ilvl w:val="1"/>
-          <w:numId w:val="1"/>
-        </w:numPr>
-        <w:rPr>
-          <w:b/>
-          <w:sz w:val="28"/>
-          <w:szCs w:val="28"/>
-        </w:rPr>
-      </w:pPr>
-      <w:r>
-        <w:rPr>
-          <w:b/>
-          <w:sz w:val="28"/>
-          <w:szCs w:val="28"/>
-        </w:rPr>
-        <w:t>Test 2:</w:t>
-      </w:r>
-      <w:r>
-        <w:rPr>
-          <w:b/>
-          <w:sz w:val="28"/>
-          <w:szCs w:val="28"/>
-        </w:rPr>
-        <w:t xml:space="preserve"> </w:t>
-      </w:r>
-      <w:r>
-        <w:rPr>
-          <w:b/>
-          <w:sz w:val="28"/>
-          <w:szCs w:val="28"/>
-        </w:rPr>
-        <w:t xml:space="preserve"> </w:t>
-      </w:r>
-      <w:r>
-        <w:rPr>
-          <w:i/>
-          <w:sz w:val="28"/>
-          <w:szCs w:val="28"/>
-        </w:rPr>
-        <w:t>'Help'</w:t>
-      </w:r>
-      <w:r>
-        <w:rPr>
-          <w:sz w:val="28"/>
-          <w:szCs w:val="28"/>
-        </w:rPr>
-        <w:t xml:space="preserve"> section links check</w:t>
-      </w:r>
-    </w:p>
-    <w:p>
-      <w:pPr>
-        <w:pStyle w:val="ListParagraph"/>
-        <w:numPr>
-          <w:ilvl w:val="1"/>
-          <w:numId w:val="1"/>
-        </w:numPr>
-        <w:rPr>
-          <w:b/>
-          <w:sz w:val="28"/>
-          <w:szCs w:val="28"/>
-        </w:rPr>
-      </w:pPr>
-      <w:r>
-        <w:rPr>
-          <w:b/>
-          <w:sz w:val="28"/>
-          <w:szCs w:val="28"/>
-        </w:rPr>
-        <w:t>Test 3:</w:t>
-      </w:r>
-      <w:r>
-        <w:rPr>
-          <w:sz w:val="28"/>
-          <w:szCs w:val="28"/>
-        </w:rPr>
-        <w:t xml:space="preserve"> </w:t>
-      </w:r>
-      <w:r>
-        <w:rPr>
-          <w:sz w:val="28"/>
-          <w:szCs w:val="28"/>
-        </w:rPr>
-        <w:t xml:space="preserve"> </w:t>
-      </w:r>
-      <w:r>
-        <w:rPr>
-          <w:i/>
-          <w:sz w:val="28"/>
-          <w:szCs w:val="28"/>
-        </w:rPr>
-        <w:t>'For Buyers'</w:t>
-      </w:r>
-      <w:r>
-        <w:rPr>
-          <w:sz w:val="28"/>
-          <w:szCs w:val="28"/>
-        </w:rPr>
-        <w:t xml:space="preserve"> link check</w:t>
-      </w:r>
-    </w:p>
-    <w:p>
-      <w:pPr>
-        <w:pStyle w:val="ListParagraph"/>
-        <w:numPr>
-          <w:ilvl w:val="1"/>
-          <w:numId w:val="1"/>
-        </w:numPr>
-        <w:rPr>
-          <w:b/>
-          <w:sz w:val="28"/>
-          <w:szCs w:val="28"/>
-        </w:rPr>
-      </w:pPr>
-      <w:r>
-        <w:rPr>
-          <w:b/>
-          <w:sz w:val="28"/>
-          <w:szCs w:val="28"/>
-        </w:rPr>
-        <w:t xml:space="preserve">Test 4: </w:t>
-      </w:r>
-      <w:r>
-        <w:rPr>
-          <w:b/>
-          <w:sz w:val="28"/>
-          <w:szCs w:val="28"/>
-        </w:rPr>
-        <w:t xml:space="preserve"> </w:t>
-      </w:r>
-      <w:r>
-        <w:rPr>
-          <w:i/>
-          <w:sz w:val="28"/>
-          <w:szCs w:val="28"/>
-        </w:rPr>
-        <w:t>'For Buyers'</w:t>
-      </w:r>
-      <w:r>
-        <w:rPr>
-          <w:sz w:val="28"/>
-          <w:szCs w:val="28"/>
-        </w:rPr>
-        <w:t xml:space="preserve"> page check</w:t>
-      </w:r>
-    </w:p>
-    <w:p>
-      <w:pPr>
-        <w:pStyle w:val="ListParagraph"/>
-        <w:numPr>
-          <w:ilvl w:val="1"/>
-          <w:numId w:val="1"/>
-        </w:numPr>
-        <w:rPr>
-          <w:b/>
-          <w:sz w:val="28"/>
-          <w:szCs w:val="28"/>
-        </w:rPr>
-      </w:pPr>
-      <w:r>
-        <w:rPr>
-          <w:b/>
-          <w:sz w:val="28"/>
-          <w:szCs w:val="28"/>
-        </w:rPr>
-        <w:t xml:space="preserve">Test 5: </w:t>
-      </w:r>
-      <w:r>
-        <w:rPr>
-          <w:b/>
-          <w:sz w:val="28"/>
-          <w:szCs w:val="28"/>
-        </w:rPr>
-        <w:t xml:space="preserve"> </w:t>
-      </w:r>
-      <w:r>
-        <w:rPr>
-          <w:sz w:val="28"/>
-          <w:szCs w:val="28"/>
-        </w:rPr>
-        <w:t>'For Suppliers' link check</w:t>
-      </w:r>
-    </w:p>
-    <w:p>
-      <w:pPr>
-        <w:pStyle w:val="ListParagraph"/>
-        <w:numPr>
-          <w:ilvl w:val="1"/>
-          <w:numId w:val="1"/>
-        </w:numPr>
-        <w:rPr>
-          <w:b/>
-          <w:sz w:val="28"/>
-          <w:szCs w:val="28"/>
-        </w:rPr>
-      </w:pPr>
-      <w:r>
-        <w:rPr>
-          <w:b/>
-          <w:sz w:val="28"/>
-          <w:szCs w:val="28"/>
-        </w:rPr>
-        <w:t xml:space="preserve">Test 6: </w:t>
-      </w:r>
-      <w:r>
-        <w:rPr>
-          <w:i/>
-          <w:sz w:val="28"/>
-          <w:szCs w:val="28"/>
-        </w:rPr>
-        <w:t>'For Suppliers'</w:t>
-      </w:r>
-      <w:r>
-        <w:rPr>
-          <w:sz w:val="28"/>
-          <w:szCs w:val="28"/>
-        </w:rPr>
-        <w:t xml:space="preserve"> page check</w:t>
-      </w:r>
-    </w:p>
-    <w:p>
-      <w:pPr>
-        <w:pStyle w:val="ListParagraph"/>
-        <w:numPr>
-          <w:ilvl w:val="1"/>
-          <w:numId w:val="1"/>
-        </w:numPr>
-        <w:rPr>
-          <w:b/>
-          <w:sz w:val="28"/>
-          <w:szCs w:val="28"/>
-        </w:rPr>
-      </w:pPr>
-      <w:r>
-        <w:rPr>
-          <w:b/>
-          <w:sz w:val="28"/>
-          <w:szCs w:val="28"/>
-        </w:rPr>
-        <w:t xml:space="preserve">Test 7: </w:t>
-      </w:r>
-      <w:r>
-        <w:rPr>
-          <w:b/>
-          <w:sz w:val="28"/>
-          <w:szCs w:val="28"/>
-        </w:rPr>
-        <w:t xml:space="preserve"> </w:t>
-      </w:r>
-      <w:r>
-        <w:rPr>
-          <w:i/>
-          <w:sz w:val="28"/>
-          <w:szCs w:val="28"/>
-        </w:rPr>
-        <w:t>'Submit a Dispute'</w:t>
-      </w:r>
-      <w:r>
-        <w:rPr>
-          <w:sz w:val="28"/>
-          <w:szCs w:val="28"/>
-        </w:rPr>
-        <w:t xml:space="preserve"> check</w:t>
-      </w:r>
-    </w:p>
-    <w:p>
-      <w:pPr>
-        <w:pStyle w:val="ListParagraph"/>
-        <w:numPr>
-          <w:ilvl w:val="1"/>
-          <w:numId w:val="1"/>
-        </w:numPr>
-        <w:rPr>
-          <w:b/>
-          <w:sz w:val="28"/>
-          <w:szCs w:val="28"/>
-        </w:rPr>
-      </w:pPr>
-      <w:r>
-        <w:rPr>
-          <w:b/>
-          <w:sz w:val="28"/>
-          <w:szCs w:val="28"/>
-        </w:rPr>
-        <w:t xml:space="preserve">Test 8: </w:t>
-      </w:r>
-      <w:r>
-        <w:rPr>
-          <w:b/>
-          <w:sz w:val="28"/>
-          <w:szCs w:val="28"/>
-        </w:rPr>
-        <w:t xml:space="preserve"> </w:t>
-      </w:r>
-      <w:r>
-        <w:rPr>
-          <w:i/>
-          <w:sz w:val="28"/>
-          <w:szCs w:val="28"/>
-        </w:rPr>
-        <w:t>'Report IPR Infringement'</w:t>
-      </w:r>
-      <w:r>
-        <w:rPr>
-          <w:sz w:val="28"/>
-          <w:szCs w:val="28"/>
-        </w:rPr>
-        <w:t xml:space="preserve"> link check</w:t>
-      </w:r>
-    </w:p>
-    <w:p>
-      <w:pPr>
-        <w:pStyle w:val="ListParagraph"/>
-        <w:numPr>
-          <w:ilvl w:val="1"/>
-          <w:numId w:val="1"/>
-        </w:numPr>
-        <w:rPr>
-          <w:b/>
-          <w:sz w:val="28"/>
-          <w:szCs w:val="28"/>
-        </w:rPr>
-      </w:pPr>
-      <w:r>
-        <w:rPr>
-          <w:b/>
-          <w:sz w:val="28"/>
-          <w:szCs w:val="28"/>
-        </w:rPr>
-        <w:t xml:space="preserve">Test 9:  </w:t>
-      </w:r>
-      <w:r>
-        <w:rPr>
-          <w:i/>
-          <w:sz w:val="28"/>
-          <w:szCs w:val="28"/>
-        </w:rPr>
-        <w:t>'Report IPR Infringement'</w:t>
-      </w:r>
-      <w:r>
-        <w:rPr>
-          <w:sz w:val="28"/>
-          <w:szCs w:val="28"/>
-        </w:rPr>
-        <w:t xml:space="preserve"> page check</w:t>
-      </w:r>
-    </w:p>
-    <w:p>
-      <w:pPr>
-        <w:pStyle w:val="ListParagraph"/>
-        <w:numPr>
-          <w:ilvl w:val="1"/>
-          <w:numId w:val="1"/>
-        </w:numPr>
-        <w:rPr>
-          <w:b/>
-          <w:sz w:val="28"/>
-          <w:szCs w:val="28"/>
-        </w:rPr>
-      </w:pPr>
-      <w:r>
-        <w:rPr>
-          <w:b/>
-          <w:sz w:val="28"/>
-          <w:szCs w:val="28"/>
-        </w:rPr>
-        <w:t>Test 10:</w:t>
-      </w:r>
-      <w:r>
-        <w:rPr>
-          <w:b/>
-          <w:sz w:val="28"/>
-          <w:szCs w:val="28"/>
-        </w:rPr>
-        <w:t xml:space="preserve"> </w:t>
-      </w:r>
-      <w:r>
-        <w:rPr>
-          <w:b/>
-          <w:sz w:val="28"/>
-          <w:szCs w:val="28"/>
-        </w:rPr>
-        <w:t xml:space="preserve"> </w:t>
-      </w:r>
-      <w:r>
-        <w:rPr>
-          <w:i/>
-          <w:sz w:val="28"/>
-          <w:szCs w:val="28"/>
-        </w:rPr>
-        <w:t>'Report Abuse'</w:t>
-      </w:r>
-      <w:r>
-        <w:rPr>
-          <w:sz w:val="28"/>
-          <w:szCs w:val="28"/>
-        </w:rPr>
-        <w:t xml:space="preserve"> check</w:t>
+        <w:t>Specific Product Page</w:t>
       </w:r>
     </w:p>
     <w:p>

</xml_diff>